<commit_message>
Update practicals/docs/Lab 1-1 LEDs and Push Button switch(3).docx
YOlo
</commit_message>
<xml_diff>
--- a/practicals/docs/Lab 1-1 LEDs and Push Button switch(3).docx
+++ b/practicals/docs/Lab 1-1 LEDs and Push Button switch(3).docx
@@ -1,6 +1,6 @@
 
 <file path=word/document.xml><?xml version="1.0" encoding="utf-8"?>
-<w:document xmlns:wpc="http://schemas.microsoft.com/office/word/2010/wordprocessingCanvas" xmlns:cx="http://schemas.microsoft.com/office/drawing/2014/chartex" xmlns:cx1="http://schemas.microsoft.com/office/drawing/2015/9/8/chartex" xmlns:mc="http://schemas.openxmlformats.org/markup-compatibility/2006" xmlns:o="urn:schemas-microsoft-com:office:office" xmlns:r="http://schemas.openxmlformats.org/officeDocument/2006/relationships" xmlns:m="http://schemas.openxmlformats.org/officeDocument/2006/math" xmlns:v="urn:schemas-microsoft-com:vml" xmlns:wp14="http://schemas.microsoft.com/office/word/2010/wordprocessingDrawing" xmlns:wp="http://schemas.openxmlformats.org/drawingml/2006/wordprocessingDrawing" xmlns:w10="urn:schemas-microsoft-com:office:word" xmlns:w="http://schemas.openxmlformats.org/wordprocessingml/2006/main" xmlns:w14="http://schemas.microsoft.com/office/word/2010/wordml" xmlns:w15="http://schemas.microsoft.com/office/word/2012/wordml" xmlns:w16se="http://schemas.microsoft.com/office/word/2015/wordml/symex" xmlns:wpg="http://schemas.microsoft.com/office/word/2010/wordprocessingGroup" xmlns:wpi="http://schemas.microsoft.com/office/word/2010/wordprocessingInk" xmlns:wne="http://schemas.microsoft.com/office/word/2006/wordml" xmlns:wps="http://schemas.microsoft.com/office/word/2010/wordprocessingShape" mc:Ignorable="w14 w15 w16se wp14">
+<w:document xmlns:wpc="http://schemas.microsoft.com/office/word/2010/wordprocessingCanvas" xmlns:cx="http://schemas.microsoft.com/office/drawing/2014/chartex" xmlns:cx1="http://schemas.microsoft.com/office/drawing/2015/9/8/chartex" xmlns:cx2="http://schemas.microsoft.com/office/drawing/2015/10/21/chartex" xmlns:cx3="http://schemas.microsoft.com/office/drawing/2016/5/9/chartex" xmlns:cx4="http://schemas.microsoft.com/office/drawing/2016/5/10/chartex" xmlns:cx5="http://schemas.microsoft.com/office/drawing/2016/5/11/chartex" xmlns:cx6="http://schemas.microsoft.com/office/drawing/2016/5/12/chartex" xmlns:cx7="http://schemas.microsoft.com/office/drawing/2016/5/13/chartex" xmlns:cx8="http://schemas.microsoft.com/office/drawing/2016/5/14/chartex" xmlns:mc="http://schemas.openxmlformats.org/markup-compatibility/2006" xmlns:aink="http://schemas.microsoft.com/office/drawing/2016/ink" xmlns:am3d="http://schemas.microsoft.com/office/drawing/2017/model3d" xmlns:o="urn:schemas-microsoft-com:office:office" xmlns:r="http://schemas.openxmlformats.org/officeDocument/2006/relationships" xmlns:m="http://schemas.openxmlformats.org/officeDocument/2006/math" xmlns:v="urn:schemas-microsoft-com:vml" xmlns:wp14="http://schemas.microsoft.com/office/word/2010/wordprocessingDrawing" xmlns:wp="http://schemas.openxmlformats.org/drawingml/2006/wordprocessingDrawing" xmlns:w10="urn:schemas-microsoft-com:office:word" xmlns:w="http://schemas.openxmlformats.org/wordprocessingml/2006/main" xmlns:w14="http://schemas.microsoft.com/office/word/2010/wordml" xmlns:w15="http://schemas.microsoft.com/office/word/2012/wordml" xmlns:w16cid="http://schemas.microsoft.com/office/word/2016/wordml/cid" xmlns:w16se="http://schemas.microsoft.com/office/word/2015/wordml/symex" xmlns:wpg="http://schemas.microsoft.com/office/word/2010/wordprocessingGroup" xmlns:wpi="http://schemas.microsoft.com/office/word/2010/wordprocessingInk" xmlns:wne="http://schemas.microsoft.com/office/word/2006/wordml" xmlns:wps="http://schemas.microsoft.com/office/word/2010/wordprocessingShape" mc:Ignorable="w14 w15 w16se w16cid wp14">
   <w:body>
     <w:p>
       <w:pPr>
@@ -11,6 +11,7 @@
           <w:u w:val="single"/>
         </w:rPr>
       </w:pPr>
+      <w:bookmarkStart w:id="0" w:name="_GoBack"/>
       <w:r>
         <w:rPr>
           <w:b/>
@@ -57,6 +58,15 @@
           <w:u w:val="single"/>
         </w:rPr>
       </w:pPr>
+      <w:r>
+        <w:rPr>
+          <w:b/>
+          <w:sz w:val="24"/>
+          <w:szCs w:val="24"/>
+          <w:u w:val="single"/>
+        </w:rPr>
+        <w:t xml:space="preserve">Adel was here </w:t>
+      </w:r>
     </w:p>
     <w:tbl>
       <w:tblPr>
@@ -121,21 +131,12 @@
               </w:rPr>
               <w:t xml:space="preserve"> the Raspberry Pi using the </w:t>
             </w:r>
-            <w:proofErr w:type="spellStart"/>
             <w:r>
               <w:rPr>
                 <w:sz w:val="24"/>
                 <w:szCs w:val="24"/>
               </w:rPr>
-              <w:t>Adafruit</w:t>
-            </w:r>
-            <w:proofErr w:type="spellEnd"/>
-            <w:r>
-              <w:rPr>
-                <w:sz w:val="24"/>
-                <w:szCs w:val="24"/>
-              </w:rPr>
-              <w:t xml:space="preserve"> T </w:t>
+              <w:t xml:space="preserve">Adafruit T </w:t>
             </w:r>
             <w:proofErr w:type="spellStart"/>
             <w:r>
@@ -343,21 +344,12 @@
                 <w:szCs w:val="24"/>
               </w:rPr>
             </w:pPr>
-            <w:proofErr w:type="spellStart"/>
             <w:r>
               <w:rPr>
                 <w:sz w:val="24"/>
                 <w:szCs w:val="24"/>
               </w:rPr>
-              <w:t>Adafruit</w:t>
-            </w:r>
-            <w:proofErr w:type="spellEnd"/>
-            <w:r>
-              <w:rPr>
-                <w:sz w:val="24"/>
-                <w:szCs w:val="24"/>
-              </w:rPr>
-              <w:t xml:space="preserve"> T Cobbler Plus and Breakout Cable</w:t>
+              <w:t>Adafruit T Cobbler Plus and Breakout Cable</w:t>
             </w:r>
           </w:p>
           <w:p>
@@ -523,7 +515,7 @@
           <w:noProof/>
         </w:rPr>
         <w:drawing>
-          <wp:inline distT="0" distB="0" distL="0" distR="0" wp14:anchorId="4C5B3FC8" wp14:editId="0C1CABB6">
+          <wp:inline distT="0" distB="0" distL="0" distR="0" wp14:anchorId="39755302" wp14:editId="64FE5129">
             <wp:extent cx="3619914" cy="1507524"/>
             <wp:effectExtent l="0" t="0" r="0" b="0"/>
             <wp:docPr id="9" name="Picture 9"/>
@@ -602,7 +594,7 @@
           <w:noProof/>
         </w:rPr>
         <w:drawing>
-          <wp:inline distT="0" distB="0" distL="0" distR="0" wp14:anchorId="777A1C98" wp14:editId="097C3159">
+          <wp:inline distT="0" distB="0" distL="0" distR="0" wp14:anchorId="0B7C7F25" wp14:editId="42265B79">
             <wp:extent cx="1803400" cy="1838686"/>
             <wp:effectExtent l="0" t="0" r="6350" b="9525"/>
             <wp:docPr id="7" name="Picture 7"/>
@@ -706,7 +698,7 @@
           <w:noProof/>
         </w:rPr>
         <w:drawing>
-          <wp:inline distT="0" distB="0" distL="0" distR="0" wp14:anchorId="3CC3C6F6" wp14:editId="25EFB72E">
+          <wp:inline distT="0" distB="0" distL="0" distR="0" wp14:anchorId="5490112A" wp14:editId="35EF5ACA">
             <wp:extent cx="2090199" cy="1917769"/>
             <wp:effectExtent l="0" t="0" r="5715" b="6350"/>
             <wp:docPr id="8" name="Picture 8"/>
@@ -893,7 +885,7 @@
           <w:noProof/>
         </w:rPr>
         <w:drawing>
-          <wp:inline distT="0" distB="0" distL="0" distR="0" wp14:anchorId="47FECC3D" wp14:editId="14EE1DC0">
+          <wp:inline distT="0" distB="0" distL="0" distR="0" wp14:anchorId="3A7ACBC1" wp14:editId="13E772D3">
             <wp:extent cx="1340528" cy="1551082"/>
             <wp:effectExtent l="9208" t="0" r="2222" b="2223"/>
             <wp:docPr id="4" name="Picture 3"/>
@@ -969,17 +961,8 @@
           <w:sz w:val="24"/>
           <w:szCs w:val="24"/>
         </w:rPr>
-        <w:t xml:space="preserve">Turn on your Pi and wait a few </w:t>
-      </w:r>
-      <w:proofErr w:type="spellStart"/>
-      <w:r>
-        <w:rPr>
-          <w:sz w:val="24"/>
-          <w:szCs w:val="24"/>
-        </w:rPr>
-        <w:t>mins</w:t>
-      </w:r>
-      <w:proofErr w:type="spellEnd"/>
+        <w:t>Turn on your Pi and wait a few mins</w:t>
+      </w:r>
     </w:p>
     <w:p>
       <w:pPr>
@@ -1407,21 +1390,12 @@
           <w:szCs w:val="24"/>
         </w:rPr>
       </w:pPr>
-      <w:proofErr w:type="spellStart"/>
-      <w:r>
-        <w:rPr>
-          <w:sz w:val="24"/>
-          <w:szCs w:val="24"/>
-        </w:rPr>
-        <w:t>def</w:t>
-      </w:r>
-      <w:proofErr w:type="spellEnd"/>
-      <w:r>
-        <w:rPr>
-          <w:sz w:val="24"/>
-          <w:szCs w:val="24"/>
-        </w:rPr>
-        <w:t xml:space="preserve"> blinking(pin):</w:t>
+      <w:r>
+        <w:rPr>
+          <w:sz w:val="24"/>
+          <w:szCs w:val="24"/>
+        </w:rPr>
+        <w:t>def blinking(pin):</w:t>
       </w:r>
     </w:p>
     <w:p>
@@ -2157,7 +2131,7 @@
           <w:noProof/>
         </w:rPr>
         <w:drawing>
-          <wp:inline distT="0" distB="0" distL="0" distR="0" wp14:anchorId="76C239D4" wp14:editId="1D55FD82">
+          <wp:inline distT="0" distB="0" distL="0" distR="0" wp14:anchorId="312CB59C" wp14:editId="1B3FFAEA">
             <wp:extent cx="1729137" cy="1534554"/>
             <wp:effectExtent l="0" t="0" r="4445" b="8890"/>
             <wp:docPr id="1" name="Picture 1"/>
@@ -2459,8 +2433,6 @@
         </w:rPr>
         <w:t>PUSH_BUTTON = 13</w:t>
       </w:r>
-      <w:bookmarkStart w:id="0" w:name="_GoBack"/>
-      <w:bookmarkEnd w:id="0"/>
     </w:p>
     <w:p>
       <w:pPr>
@@ -2664,6 +2636,7 @@
         </w:rPr>
         <w:t>()</w:t>
       </w:r>
+      <w:bookmarkEnd w:id="0"/>
     </w:p>
     <w:sectPr>
       <w:headerReference w:type="default" r:id="rId13"/>
@@ -2678,7 +2651,7 @@
 </file>
 
 <file path=word/endnotes.xml><?xml version="1.0" encoding="utf-8"?>
-<w:endnotes xmlns:wpc="http://schemas.microsoft.com/office/word/2010/wordprocessingCanvas" xmlns:cx="http://schemas.microsoft.com/office/drawing/2014/chartex" xmlns:cx1="http://schemas.microsoft.com/office/drawing/2015/9/8/chartex" xmlns:mc="http://schemas.openxmlformats.org/markup-compatibility/2006" xmlns:o="urn:schemas-microsoft-com:office:office" xmlns:r="http://schemas.openxmlformats.org/officeDocument/2006/relationships" xmlns:m="http://schemas.openxmlformats.org/officeDocument/2006/math" xmlns:v="urn:schemas-microsoft-com:vml" xmlns:wp14="http://schemas.microsoft.com/office/word/2010/wordprocessingDrawing" xmlns:wp="http://schemas.openxmlformats.org/drawingml/2006/wordprocessingDrawing" xmlns:w10="urn:schemas-microsoft-com:office:word" xmlns:w="http://schemas.openxmlformats.org/wordprocessingml/2006/main" xmlns:w14="http://schemas.microsoft.com/office/word/2010/wordml" xmlns:w15="http://schemas.microsoft.com/office/word/2012/wordml" xmlns:w16se="http://schemas.microsoft.com/office/word/2015/wordml/symex" xmlns:wpg="http://schemas.microsoft.com/office/word/2010/wordprocessingGroup" xmlns:wpi="http://schemas.microsoft.com/office/word/2010/wordprocessingInk" xmlns:wne="http://schemas.microsoft.com/office/word/2006/wordml" xmlns:wps="http://schemas.microsoft.com/office/word/2010/wordprocessingShape" mc:Ignorable="w14 w15 w16se wp14">
+<w:endnotes xmlns:wpc="http://schemas.microsoft.com/office/word/2010/wordprocessingCanvas" xmlns:cx="http://schemas.microsoft.com/office/drawing/2014/chartex" xmlns:cx1="http://schemas.microsoft.com/office/drawing/2015/9/8/chartex" xmlns:cx2="http://schemas.microsoft.com/office/drawing/2015/10/21/chartex" xmlns:cx3="http://schemas.microsoft.com/office/drawing/2016/5/9/chartex" xmlns:cx4="http://schemas.microsoft.com/office/drawing/2016/5/10/chartex" xmlns:cx5="http://schemas.microsoft.com/office/drawing/2016/5/11/chartex" xmlns:cx6="http://schemas.microsoft.com/office/drawing/2016/5/12/chartex" xmlns:cx7="http://schemas.microsoft.com/office/drawing/2016/5/13/chartex" xmlns:cx8="http://schemas.microsoft.com/office/drawing/2016/5/14/chartex" xmlns:mc="http://schemas.openxmlformats.org/markup-compatibility/2006" xmlns:aink="http://schemas.microsoft.com/office/drawing/2016/ink" xmlns:am3d="http://schemas.microsoft.com/office/drawing/2017/model3d" xmlns:o="urn:schemas-microsoft-com:office:office" xmlns:r="http://schemas.openxmlformats.org/officeDocument/2006/relationships" xmlns:m="http://schemas.openxmlformats.org/officeDocument/2006/math" xmlns:v="urn:schemas-microsoft-com:vml" xmlns:wp14="http://schemas.microsoft.com/office/word/2010/wordprocessingDrawing" xmlns:wp="http://schemas.openxmlformats.org/drawingml/2006/wordprocessingDrawing" xmlns:w10="urn:schemas-microsoft-com:office:word" xmlns:w="http://schemas.openxmlformats.org/wordprocessingml/2006/main" xmlns:w14="http://schemas.microsoft.com/office/word/2010/wordml" xmlns:w15="http://schemas.microsoft.com/office/word/2012/wordml" xmlns:w16cid="http://schemas.microsoft.com/office/word/2016/wordml/cid" xmlns:w16se="http://schemas.microsoft.com/office/word/2015/wordml/symex" xmlns:wpg="http://schemas.microsoft.com/office/word/2010/wordprocessingGroup" xmlns:wpi="http://schemas.microsoft.com/office/word/2010/wordprocessingInk" xmlns:wne="http://schemas.microsoft.com/office/word/2006/wordml" xmlns:wps="http://schemas.microsoft.com/office/word/2010/wordprocessingShape" mc:Ignorable="w14 w15 w16se w16cid wp14">
   <w:endnote w:type="separator" w:id="-1">
     <w:p>
       <w:pPr>
@@ -2703,7 +2676,7 @@
 </file>
 
 <file path=word/footer1.xml><?xml version="1.0" encoding="utf-8"?>
-<w:ftr xmlns:wpc="http://schemas.microsoft.com/office/word/2010/wordprocessingCanvas" xmlns:cx="http://schemas.microsoft.com/office/drawing/2014/chartex" xmlns:cx1="http://schemas.microsoft.com/office/drawing/2015/9/8/chartex" xmlns:mc="http://schemas.openxmlformats.org/markup-compatibility/2006" xmlns:o="urn:schemas-microsoft-com:office:office" xmlns:r="http://schemas.openxmlformats.org/officeDocument/2006/relationships" xmlns:m="http://schemas.openxmlformats.org/officeDocument/2006/math" xmlns:v="urn:schemas-microsoft-com:vml" xmlns:wp14="http://schemas.microsoft.com/office/word/2010/wordprocessingDrawing" xmlns:wp="http://schemas.openxmlformats.org/drawingml/2006/wordprocessingDrawing" xmlns:w10="urn:schemas-microsoft-com:office:word" xmlns:w="http://schemas.openxmlformats.org/wordprocessingml/2006/main" xmlns:w14="http://schemas.microsoft.com/office/word/2010/wordml" xmlns:w15="http://schemas.microsoft.com/office/word/2012/wordml" xmlns:w16se="http://schemas.microsoft.com/office/word/2015/wordml/symex" xmlns:wpg="http://schemas.microsoft.com/office/word/2010/wordprocessingGroup" xmlns:wpi="http://schemas.microsoft.com/office/word/2010/wordprocessingInk" xmlns:wne="http://schemas.microsoft.com/office/word/2006/wordml" xmlns:wps="http://schemas.microsoft.com/office/word/2010/wordprocessingShape" mc:Ignorable="w14 w15 w16se wp14">
+<w:ftr xmlns:wpc="http://schemas.microsoft.com/office/word/2010/wordprocessingCanvas" xmlns:cx="http://schemas.microsoft.com/office/drawing/2014/chartex" xmlns:cx1="http://schemas.microsoft.com/office/drawing/2015/9/8/chartex" xmlns:cx2="http://schemas.microsoft.com/office/drawing/2015/10/21/chartex" xmlns:cx3="http://schemas.microsoft.com/office/drawing/2016/5/9/chartex" xmlns:cx4="http://schemas.microsoft.com/office/drawing/2016/5/10/chartex" xmlns:cx5="http://schemas.microsoft.com/office/drawing/2016/5/11/chartex" xmlns:cx6="http://schemas.microsoft.com/office/drawing/2016/5/12/chartex" xmlns:cx7="http://schemas.microsoft.com/office/drawing/2016/5/13/chartex" xmlns:cx8="http://schemas.microsoft.com/office/drawing/2016/5/14/chartex" xmlns:mc="http://schemas.openxmlformats.org/markup-compatibility/2006" xmlns:aink="http://schemas.microsoft.com/office/drawing/2016/ink" xmlns:am3d="http://schemas.microsoft.com/office/drawing/2017/model3d" xmlns:o="urn:schemas-microsoft-com:office:office" xmlns:r="http://schemas.openxmlformats.org/officeDocument/2006/relationships" xmlns:m="http://schemas.openxmlformats.org/officeDocument/2006/math" xmlns:v="urn:schemas-microsoft-com:vml" xmlns:wp14="http://schemas.microsoft.com/office/word/2010/wordprocessingDrawing" xmlns:wp="http://schemas.openxmlformats.org/drawingml/2006/wordprocessingDrawing" xmlns:w10="urn:schemas-microsoft-com:office:word" xmlns:w="http://schemas.openxmlformats.org/wordprocessingml/2006/main" xmlns:w14="http://schemas.microsoft.com/office/word/2010/wordml" xmlns:w15="http://schemas.microsoft.com/office/word/2012/wordml" xmlns:w16cid="http://schemas.microsoft.com/office/word/2016/wordml/cid" xmlns:w16se="http://schemas.microsoft.com/office/word/2015/wordml/symex" xmlns:wpg="http://schemas.microsoft.com/office/word/2010/wordprocessingGroup" xmlns:wpi="http://schemas.microsoft.com/office/word/2010/wordprocessingInk" xmlns:wne="http://schemas.microsoft.com/office/word/2006/wordml" xmlns:wps="http://schemas.microsoft.com/office/word/2010/wordprocessingShape" mc:Ignorable="w14 w15 w16se w16cid wp14">
   <w:p>
     <w:pPr>
       <w:pStyle w:val="Footer"/>
@@ -2777,7 +2750,7 @@
 </file>
 
 <file path=word/footnotes.xml><?xml version="1.0" encoding="utf-8"?>
-<w:footnotes xmlns:wpc="http://schemas.microsoft.com/office/word/2010/wordprocessingCanvas" xmlns:cx="http://schemas.microsoft.com/office/drawing/2014/chartex" xmlns:cx1="http://schemas.microsoft.com/office/drawing/2015/9/8/chartex" xmlns:mc="http://schemas.openxmlformats.org/markup-compatibility/2006" xmlns:o="urn:schemas-microsoft-com:office:office" xmlns:r="http://schemas.openxmlformats.org/officeDocument/2006/relationships" xmlns:m="http://schemas.openxmlformats.org/officeDocument/2006/math" xmlns:v="urn:schemas-microsoft-com:vml" xmlns:wp14="http://schemas.microsoft.com/office/word/2010/wordprocessingDrawing" xmlns:wp="http://schemas.openxmlformats.org/drawingml/2006/wordprocessingDrawing" xmlns:w10="urn:schemas-microsoft-com:office:word" xmlns:w="http://schemas.openxmlformats.org/wordprocessingml/2006/main" xmlns:w14="http://schemas.microsoft.com/office/word/2010/wordml" xmlns:w15="http://schemas.microsoft.com/office/word/2012/wordml" xmlns:w16se="http://schemas.microsoft.com/office/word/2015/wordml/symex" xmlns:wpg="http://schemas.microsoft.com/office/word/2010/wordprocessingGroup" xmlns:wpi="http://schemas.microsoft.com/office/word/2010/wordprocessingInk" xmlns:wne="http://schemas.microsoft.com/office/word/2006/wordml" xmlns:wps="http://schemas.microsoft.com/office/word/2010/wordprocessingShape" mc:Ignorable="w14 w15 w16se wp14">
+<w:footnotes xmlns:wpc="http://schemas.microsoft.com/office/word/2010/wordprocessingCanvas" xmlns:cx="http://schemas.microsoft.com/office/drawing/2014/chartex" xmlns:cx1="http://schemas.microsoft.com/office/drawing/2015/9/8/chartex" xmlns:cx2="http://schemas.microsoft.com/office/drawing/2015/10/21/chartex" xmlns:cx3="http://schemas.microsoft.com/office/drawing/2016/5/9/chartex" xmlns:cx4="http://schemas.microsoft.com/office/drawing/2016/5/10/chartex" xmlns:cx5="http://schemas.microsoft.com/office/drawing/2016/5/11/chartex" xmlns:cx6="http://schemas.microsoft.com/office/drawing/2016/5/12/chartex" xmlns:cx7="http://schemas.microsoft.com/office/drawing/2016/5/13/chartex" xmlns:cx8="http://schemas.microsoft.com/office/drawing/2016/5/14/chartex" xmlns:mc="http://schemas.openxmlformats.org/markup-compatibility/2006" xmlns:aink="http://schemas.microsoft.com/office/drawing/2016/ink" xmlns:am3d="http://schemas.microsoft.com/office/drawing/2017/model3d" xmlns:o="urn:schemas-microsoft-com:office:office" xmlns:r="http://schemas.openxmlformats.org/officeDocument/2006/relationships" xmlns:m="http://schemas.openxmlformats.org/officeDocument/2006/math" xmlns:v="urn:schemas-microsoft-com:vml" xmlns:wp14="http://schemas.microsoft.com/office/word/2010/wordprocessingDrawing" xmlns:wp="http://schemas.openxmlformats.org/drawingml/2006/wordprocessingDrawing" xmlns:w10="urn:schemas-microsoft-com:office:word" xmlns:w="http://schemas.openxmlformats.org/wordprocessingml/2006/main" xmlns:w14="http://schemas.microsoft.com/office/word/2010/wordml" xmlns:w15="http://schemas.microsoft.com/office/word/2012/wordml" xmlns:w16cid="http://schemas.microsoft.com/office/word/2016/wordml/cid" xmlns:w16se="http://schemas.microsoft.com/office/word/2015/wordml/symex" xmlns:wpg="http://schemas.microsoft.com/office/word/2010/wordprocessingGroup" xmlns:wpi="http://schemas.microsoft.com/office/word/2010/wordprocessingInk" xmlns:wne="http://schemas.microsoft.com/office/word/2006/wordml" xmlns:wps="http://schemas.microsoft.com/office/word/2010/wordprocessingShape" mc:Ignorable="w14 w15 w16se w16cid wp14">
   <w:footnote w:type="separator" w:id="-1">
     <w:p>
       <w:pPr>
@@ -2802,7 +2775,7 @@
 </file>
 
 <file path=word/header1.xml><?xml version="1.0" encoding="utf-8"?>
-<w:hdr xmlns:wpc="http://schemas.microsoft.com/office/word/2010/wordprocessingCanvas" xmlns:cx="http://schemas.microsoft.com/office/drawing/2014/chartex" xmlns:cx1="http://schemas.microsoft.com/office/drawing/2015/9/8/chartex" xmlns:mc="http://schemas.openxmlformats.org/markup-compatibility/2006" xmlns:o="urn:schemas-microsoft-com:office:office" xmlns:r="http://schemas.openxmlformats.org/officeDocument/2006/relationships" xmlns:m="http://schemas.openxmlformats.org/officeDocument/2006/math" xmlns:v="urn:schemas-microsoft-com:vml" xmlns:wp14="http://schemas.microsoft.com/office/word/2010/wordprocessingDrawing" xmlns:wp="http://schemas.openxmlformats.org/drawingml/2006/wordprocessingDrawing" xmlns:w10="urn:schemas-microsoft-com:office:word" xmlns:w="http://schemas.openxmlformats.org/wordprocessingml/2006/main" xmlns:w14="http://schemas.microsoft.com/office/word/2010/wordml" xmlns:w15="http://schemas.microsoft.com/office/word/2012/wordml" xmlns:w16se="http://schemas.microsoft.com/office/word/2015/wordml/symex" xmlns:wpg="http://schemas.microsoft.com/office/word/2010/wordprocessingGroup" xmlns:wpi="http://schemas.microsoft.com/office/word/2010/wordprocessingInk" xmlns:wne="http://schemas.microsoft.com/office/word/2006/wordml" xmlns:wps="http://schemas.microsoft.com/office/word/2010/wordprocessingShape" mc:Ignorable="w14 w15 w16se wp14">
+<w:hdr xmlns:wpc="http://schemas.microsoft.com/office/word/2010/wordprocessingCanvas" xmlns:cx="http://schemas.microsoft.com/office/drawing/2014/chartex" xmlns:cx1="http://schemas.microsoft.com/office/drawing/2015/9/8/chartex" xmlns:cx2="http://schemas.microsoft.com/office/drawing/2015/10/21/chartex" xmlns:cx3="http://schemas.microsoft.com/office/drawing/2016/5/9/chartex" xmlns:cx4="http://schemas.microsoft.com/office/drawing/2016/5/10/chartex" xmlns:cx5="http://schemas.microsoft.com/office/drawing/2016/5/11/chartex" xmlns:cx6="http://schemas.microsoft.com/office/drawing/2016/5/12/chartex" xmlns:cx7="http://schemas.microsoft.com/office/drawing/2016/5/13/chartex" xmlns:cx8="http://schemas.microsoft.com/office/drawing/2016/5/14/chartex" xmlns:mc="http://schemas.openxmlformats.org/markup-compatibility/2006" xmlns:aink="http://schemas.microsoft.com/office/drawing/2016/ink" xmlns:am3d="http://schemas.microsoft.com/office/drawing/2017/model3d" xmlns:o="urn:schemas-microsoft-com:office:office" xmlns:r="http://schemas.openxmlformats.org/officeDocument/2006/relationships" xmlns:m="http://schemas.openxmlformats.org/officeDocument/2006/math" xmlns:v="urn:schemas-microsoft-com:vml" xmlns:wp14="http://schemas.microsoft.com/office/word/2010/wordprocessingDrawing" xmlns:wp="http://schemas.openxmlformats.org/drawingml/2006/wordprocessingDrawing" xmlns:w10="urn:schemas-microsoft-com:office:word" xmlns:w="http://schemas.openxmlformats.org/wordprocessingml/2006/main" xmlns:w14="http://schemas.microsoft.com/office/word/2010/wordml" xmlns:w15="http://schemas.microsoft.com/office/word/2012/wordml" xmlns:w16cid="http://schemas.microsoft.com/office/word/2016/wordml/cid" xmlns:w16se="http://schemas.microsoft.com/office/word/2015/wordml/symex" xmlns:wpg="http://schemas.microsoft.com/office/word/2010/wordprocessingGroup" xmlns:wpi="http://schemas.microsoft.com/office/word/2010/wordprocessingInk" xmlns:wne="http://schemas.microsoft.com/office/word/2006/wordml" xmlns:wps="http://schemas.microsoft.com/office/word/2010/wordprocessingShape" mc:Ignorable="w14 w15 w16se w16cid wp14">
   <w:p>
     <w:pPr>
       <w:pStyle w:val="Header"/>
@@ -2855,7 +2828,7 @@
 </file>
 
 <file path=word/numbering.xml><?xml version="1.0" encoding="utf-8"?>
-<w:numbering xmlns:wpc="http://schemas.microsoft.com/office/word/2010/wordprocessingCanvas" xmlns:cx="http://schemas.microsoft.com/office/drawing/2014/chartex" xmlns:cx1="http://schemas.microsoft.com/office/drawing/2015/9/8/chartex" xmlns:mc="http://schemas.openxmlformats.org/markup-compatibility/2006" xmlns:o="urn:schemas-microsoft-com:office:office" xmlns:r="http://schemas.openxmlformats.org/officeDocument/2006/relationships" xmlns:m="http://schemas.openxmlformats.org/officeDocument/2006/math" xmlns:v="urn:schemas-microsoft-com:vml" xmlns:wp14="http://schemas.microsoft.com/office/word/2010/wordprocessingDrawing" xmlns:wp="http://schemas.openxmlformats.org/drawingml/2006/wordprocessingDrawing" xmlns:w10="urn:schemas-microsoft-com:office:word" xmlns:w="http://schemas.openxmlformats.org/wordprocessingml/2006/main" xmlns:w14="http://schemas.microsoft.com/office/word/2010/wordml" xmlns:w15="http://schemas.microsoft.com/office/word/2012/wordml" xmlns:w16se="http://schemas.microsoft.com/office/word/2015/wordml/symex" xmlns:wpg="http://schemas.microsoft.com/office/word/2010/wordprocessingGroup" xmlns:wpi="http://schemas.microsoft.com/office/word/2010/wordprocessingInk" xmlns:wne="http://schemas.microsoft.com/office/word/2006/wordml" xmlns:wps="http://schemas.microsoft.com/office/word/2010/wordprocessingShape" mc:Ignorable="w14 w15 w16se wp14">
+<w:numbering xmlns:wpc="http://schemas.microsoft.com/office/word/2010/wordprocessingCanvas" xmlns:cx="http://schemas.microsoft.com/office/drawing/2014/chartex" xmlns:cx1="http://schemas.microsoft.com/office/drawing/2015/9/8/chartex" xmlns:cx2="http://schemas.microsoft.com/office/drawing/2015/10/21/chartex" xmlns:cx3="http://schemas.microsoft.com/office/drawing/2016/5/9/chartex" xmlns:cx4="http://schemas.microsoft.com/office/drawing/2016/5/10/chartex" xmlns:cx5="http://schemas.microsoft.com/office/drawing/2016/5/11/chartex" xmlns:cx6="http://schemas.microsoft.com/office/drawing/2016/5/12/chartex" xmlns:cx7="http://schemas.microsoft.com/office/drawing/2016/5/13/chartex" xmlns:cx8="http://schemas.microsoft.com/office/drawing/2016/5/14/chartex" xmlns:mc="http://schemas.openxmlformats.org/markup-compatibility/2006" xmlns:aink="http://schemas.microsoft.com/office/drawing/2016/ink" xmlns:am3d="http://schemas.microsoft.com/office/drawing/2017/model3d" xmlns:o="urn:schemas-microsoft-com:office:office" xmlns:r="http://schemas.openxmlformats.org/officeDocument/2006/relationships" xmlns:m="http://schemas.openxmlformats.org/officeDocument/2006/math" xmlns:v="urn:schemas-microsoft-com:vml" xmlns:wp14="http://schemas.microsoft.com/office/word/2010/wordprocessingDrawing" xmlns:wp="http://schemas.openxmlformats.org/drawingml/2006/wordprocessingDrawing" xmlns:w10="urn:schemas-microsoft-com:office:word" xmlns:w="http://schemas.openxmlformats.org/wordprocessingml/2006/main" xmlns:w14="http://schemas.microsoft.com/office/word/2010/wordml" xmlns:w15="http://schemas.microsoft.com/office/word/2012/wordml" xmlns:w16cid="http://schemas.microsoft.com/office/word/2016/wordml/cid" xmlns:w16se="http://schemas.microsoft.com/office/word/2015/wordml/symex" xmlns:wpg="http://schemas.microsoft.com/office/word/2010/wordprocessingGroup" xmlns:wpi="http://schemas.microsoft.com/office/word/2010/wordprocessingInk" xmlns:wne="http://schemas.microsoft.com/office/word/2006/wordml" xmlns:wps="http://schemas.microsoft.com/office/word/2010/wordprocessingShape" mc:Ignorable="w14 w15 w16se w16cid wp14">
   <w:abstractNum w:abstractNumId="0" w15:restartNumberingAfterBreak="0">
     <w:nsid w:val="1FE12716"/>
     <w:multiLevelType w:val="hybridMultilevel"/>
@@ -3920,7 +3893,7 @@
 </file>
 
 <file path=word/styles.xml><?xml version="1.0" encoding="utf-8"?>
-<w:styles xmlns:mc="http://schemas.openxmlformats.org/markup-compatibility/2006" xmlns:r="http://schemas.openxmlformats.org/officeDocument/2006/relationships" xmlns:w="http://schemas.openxmlformats.org/wordprocessingml/2006/main" xmlns:w14="http://schemas.microsoft.com/office/word/2010/wordml" xmlns:w15="http://schemas.microsoft.com/office/word/2012/wordml" xmlns:w16se="http://schemas.microsoft.com/office/word/2015/wordml/symex" mc:Ignorable="w14 w15 w16se">
+<w:styles xmlns:mc="http://schemas.openxmlformats.org/markup-compatibility/2006" xmlns:r="http://schemas.openxmlformats.org/officeDocument/2006/relationships" xmlns:w="http://schemas.openxmlformats.org/wordprocessingml/2006/main" xmlns:w14="http://schemas.microsoft.com/office/word/2010/wordml" xmlns:w15="http://schemas.microsoft.com/office/word/2012/wordml" xmlns:w16cid="http://schemas.microsoft.com/office/word/2016/wordml/cid" xmlns:w16se="http://schemas.microsoft.com/office/word/2015/wordml/symex" mc:Ignorable="w14 w15 w16se w16cid">
   <w:docDefaults>
     <w:rPrDefault>
       <w:rPr>
@@ -3936,7 +3909,7 @@
       </w:pPr>
     </w:pPrDefault>
   </w:docDefaults>
-  <w:latentStyles w:defLockedState="0" w:defUIPriority="99" w:defSemiHidden="0" w:defUnhideWhenUsed="0" w:defQFormat="0" w:count="371">
+  <w:latentStyles w:defLockedState="0" w:defUIPriority="99" w:defSemiHidden="0" w:defUnhideWhenUsed="0" w:defQFormat="0" w:count="375">
     <w:lsdException w:name="Normal" w:uiPriority="0" w:qFormat="1"/>
     <w:lsdException w:name="heading 1" w:uiPriority="9" w:qFormat="1"/>
     <w:lsdException w:name="heading 2" w:semiHidden="1" w:uiPriority="9" w:unhideWhenUsed="1" w:qFormat="1"/>
@@ -4042,7 +4015,6 @@
     <w:lsdException w:name="HTML Sample" w:semiHidden="1" w:unhideWhenUsed="1"/>
     <w:lsdException w:name="HTML Typewriter" w:semiHidden="1" w:unhideWhenUsed="1"/>
     <w:lsdException w:name="HTML Variable" w:semiHidden="1" w:unhideWhenUsed="1"/>
-    <w:lsdException w:name="Normal Table" w:semiHidden="1" w:unhideWhenUsed="1"/>
     <w:lsdException w:name="annotation subject" w:semiHidden="1" w:unhideWhenUsed="1"/>
     <w:lsdException w:name="No List" w:semiHidden="1" w:unhideWhenUsed="1"/>
     <w:lsdException w:name="Outline List 1" w:semiHidden="1" w:unhideWhenUsed="1"/>
@@ -4086,10 +4058,8 @@
     <w:lsdException w:name="Table Elegant" w:semiHidden="1" w:unhideWhenUsed="1"/>
     <w:lsdException w:name="Table Professional" w:semiHidden="1" w:unhideWhenUsed="1"/>
     <w:lsdException w:name="Table Subtle 1" w:semiHidden="1" w:unhideWhenUsed="1"/>
-    <w:lsdException w:name="Table Subtle 2" w:semiHidden="1" w:unhideWhenUsed="1"/>
     <w:lsdException w:name="Table Web 1" w:semiHidden="1" w:unhideWhenUsed="1"/>
     <w:lsdException w:name="Table Web 2" w:semiHidden="1" w:unhideWhenUsed="1"/>
-    <w:lsdException w:name="Table Web 3" w:semiHidden="1" w:unhideWhenUsed="1"/>
     <w:lsdException w:name="Balloon Text" w:semiHidden="1" w:unhideWhenUsed="1"/>
     <w:lsdException w:name="Table Grid" w:uiPriority="39"/>
     <w:lsdException w:name="Table Theme" w:semiHidden="1" w:unhideWhenUsed="1"/>
@@ -4308,6 +4278,10 @@
     <w:lsdException w:name="List Table 5 Dark Accent 6" w:uiPriority="50"/>
     <w:lsdException w:name="List Table 6 Colorful Accent 6" w:uiPriority="51"/>
     <w:lsdException w:name="List Table 7 Colorful Accent 6" w:uiPriority="52"/>
+    <w:lsdException w:name="Mention" w:semiHidden="1" w:unhideWhenUsed="1"/>
+    <w:lsdException w:name="Smart Hyperlink" w:semiHidden="1" w:unhideWhenUsed="1"/>
+    <w:lsdException w:name="Hashtag" w:semiHidden="1" w:unhideWhenUsed="1"/>
+    <w:lsdException w:name="Unresolved Mention" w:semiHidden="1" w:unhideWhenUsed="1"/>
   </w:latentStyles>
   <w:style w:type="paragraph" w:default="1" w:styleId="Normal">
     <w:name w:val="Normal"/>
@@ -4854,7 +4828,7 @@
 </file>
 
 <file path=customXml/itemProps1.xml><?xml version="1.0" encoding="utf-8"?>
-<ds:datastoreItem xmlns:ds="http://schemas.openxmlformats.org/officeDocument/2006/customXml" ds:itemID="{98ED7769-2094-4749-9B24-81ABA91DDCFA}">
+<ds:datastoreItem xmlns:ds="http://schemas.openxmlformats.org/officeDocument/2006/customXml" ds:itemID="{D7C91F3A-A348-41A5-99C3-28716080A097}">
   <ds:schemaRefs>
     <ds:schemaRef ds:uri="http://schemas.openxmlformats.org/officeDocument/2006/bibliography"/>
   </ds:schemaRefs>

</xml_diff>

<commit_message>
Revert "Update practicals/docs/Lab 1-1 LEDs and Push Button switch(3).docx"
This reverts commit 7351d7f3bae9f19ef5ec2ba64ef27becd6509195.
</commit_message>
<xml_diff>
--- a/practicals/docs/Lab 1-1 LEDs and Push Button switch(3).docx
+++ b/practicals/docs/Lab 1-1 LEDs and Push Button switch(3).docx
@@ -1,6 +1,6 @@
 
 <file path=word/document.xml><?xml version="1.0" encoding="utf-8"?>
-<w:document xmlns:wpc="http://schemas.microsoft.com/office/word/2010/wordprocessingCanvas" xmlns:cx="http://schemas.microsoft.com/office/drawing/2014/chartex" xmlns:cx1="http://schemas.microsoft.com/office/drawing/2015/9/8/chartex" xmlns:cx2="http://schemas.microsoft.com/office/drawing/2015/10/21/chartex" xmlns:cx3="http://schemas.microsoft.com/office/drawing/2016/5/9/chartex" xmlns:cx4="http://schemas.microsoft.com/office/drawing/2016/5/10/chartex" xmlns:cx5="http://schemas.microsoft.com/office/drawing/2016/5/11/chartex" xmlns:cx6="http://schemas.microsoft.com/office/drawing/2016/5/12/chartex" xmlns:cx7="http://schemas.microsoft.com/office/drawing/2016/5/13/chartex" xmlns:cx8="http://schemas.microsoft.com/office/drawing/2016/5/14/chartex" xmlns:mc="http://schemas.openxmlformats.org/markup-compatibility/2006" xmlns:aink="http://schemas.microsoft.com/office/drawing/2016/ink" xmlns:am3d="http://schemas.microsoft.com/office/drawing/2017/model3d" xmlns:o="urn:schemas-microsoft-com:office:office" xmlns:r="http://schemas.openxmlformats.org/officeDocument/2006/relationships" xmlns:m="http://schemas.openxmlformats.org/officeDocument/2006/math" xmlns:v="urn:schemas-microsoft-com:vml" xmlns:wp14="http://schemas.microsoft.com/office/word/2010/wordprocessingDrawing" xmlns:wp="http://schemas.openxmlformats.org/drawingml/2006/wordprocessingDrawing" xmlns:w10="urn:schemas-microsoft-com:office:word" xmlns:w="http://schemas.openxmlformats.org/wordprocessingml/2006/main" xmlns:w14="http://schemas.microsoft.com/office/word/2010/wordml" xmlns:w15="http://schemas.microsoft.com/office/word/2012/wordml" xmlns:w16cid="http://schemas.microsoft.com/office/word/2016/wordml/cid" xmlns:w16se="http://schemas.microsoft.com/office/word/2015/wordml/symex" xmlns:wpg="http://schemas.microsoft.com/office/word/2010/wordprocessingGroup" xmlns:wpi="http://schemas.microsoft.com/office/word/2010/wordprocessingInk" xmlns:wne="http://schemas.microsoft.com/office/word/2006/wordml" xmlns:wps="http://schemas.microsoft.com/office/word/2010/wordprocessingShape" mc:Ignorable="w14 w15 w16se w16cid wp14">
+<w:document xmlns:wpc="http://schemas.microsoft.com/office/word/2010/wordprocessingCanvas" xmlns:cx="http://schemas.microsoft.com/office/drawing/2014/chartex" xmlns:cx1="http://schemas.microsoft.com/office/drawing/2015/9/8/chartex" xmlns:mc="http://schemas.openxmlformats.org/markup-compatibility/2006" xmlns:o="urn:schemas-microsoft-com:office:office" xmlns:r="http://schemas.openxmlformats.org/officeDocument/2006/relationships" xmlns:m="http://schemas.openxmlformats.org/officeDocument/2006/math" xmlns:v="urn:schemas-microsoft-com:vml" xmlns:wp14="http://schemas.microsoft.com/office/word/2010/wordprocessingDrawing" xmlns:wp="http://schemas.openxmlformats.org/drawingml/2006/wordprocessingDrawing" xmlns:w10="urn:schemas-microsoft-com:office:word" xmlns:w="http://schemas.openxmlformats.org/wordprocessingml/2006/main" xmlns:w14="http://schemas.microsoft.com/office/word/2010/wordml" xmlns:w15="http://schemas.microsoft.com/office/word/2012/wordml" xmlns:w16se="http://schemas.microsoft.com/office/word/2015/wordml/symex" xmlns:wpg="http://schemas.microsoft.com/office/word/2010/wordprocessingGroup" xmlns:wpi="http://schemas.microsoft.com/office/word/2010/wordprocessingInk" xmlns:wne="http://schemas.microsoft.com/office/word/2006/wordml" xmlns:wps="http://schemas.microsoft.com/office/word/2010/wordprocessingShape" mc:Ignorable="w14 w15 w16se wp14">
   <w:body>
     <w:p>
       <w:pPr>
@@ -11,7 +11,6 @@
           <w:u w:val="single"/>
         </w:rPr>
       </w:pPr>
-      <w:bookmarkStart w:id="0" w:name="_GoBack"/>
       <w:r>
         <w:rPr>
           <w:b/>
@@ -58,15 +57,6 @@
           <w:u w:val="single"/>
         </w:rPr>
       </w:pPr>
-      <w:r>
-        <w:rPr>
-          <w:b/>
-          <w:sz w:val="24"/>
-          <w:szCs w:val="24"/>
-          <w:u w:val="single"/>
-        </w:rPr>
-        <w:t xml:space="preserve">Adel was here </w:t>
-      </w:r>
     </w:p>
     <w:tbl>
       <w:tblPr>
@@ -131,12 +121,21 @@
               </w:rPr>
               <w:t xml:space="preserve"> the Raspberry Pi using the </w:t>
             </w:r>
+            <w:proofErr w:type="spellStart"/>
             <w:r>
               <w:rPr>
                 <w:sz w:val="24"/>
                 <w:szCs w:val="24"/>
               </w:rPr>
-              <w:t xml:space="preserve">Adafruit T </w:t>
+              <w:t>Adafruit</w:t>
+            </w:r>
+            <w:proofErr w:type="spellEnd"/>
+            <w:r>
+              <w:rPr>
+                <w:sz w:val="24"/>
+                <w:szCs w:val="24"/>
+              </w:rPr>
+              <w:t xml:space="preserve"> T </w:t>
             </w:r>
             <w:proofErr w:type="spellStart"/>
             <w:r>
@@ -344,12 +343,21 @@
                 <w:szCs w:val="24"/>
               </w:rPr>
             </w:pPr>
+            <w:proofErr w:type="spellStart"/>
             <w:r>
               <w:rPr>
                 <w:sz w:val="24"/>
                 <w:szCs w:val="24"/>
               </w:rPr>
-              <w:t>Adafruit T Cobbler Plus and Breakout Cable</w:t>
+              <w:t>Adafruit</w:t>
+            </w:r>
+            <w:proofErr w:type="spellEnd"/>
+            <w:r>
+              <w:rPr>
+                <w:sz w:val="24"/>
+                <w:szCs w:val="24"/>
+              </w:rPr>
+              <w:t xml:space="preserve"> T Cobbler Plus and Breakout Cable</w:t>
             </w:r>
           </w:p>
           <w:p>
@@ -515,7 +523,7 @@
           <w:noProof/>
         </w:rPr>
         <w:drawing>
-          <wp:inline distT="0" distB="0" distL="0" distR="0" wp14:anchorId="39755302" wp14:editId="64FE5129">
+          <wp:inline distT="0" distB="0" distL="0" distR="0" wp14:anchorId="4C5B3FC8" wp14:editId="0C1CABB6">
             <wp:extent cx="3619914" cy="1507524"/>
             <wp:effectExtent l="0" t="0" r="0" b="0"/>
             <wp:docPr id="9" name="Picture 9"/>
@@ -594,7 +602,7 @@
           <w:noProof/>
         </w:rPr>
         <w:drawing>
-          <wp:inline distT="0" distB="0" distL="0" distR="0" wp14:anchorId="0B7C7F25" wp14:editId="42265B79">
+          <wp:inline distT="0" distB="0" distL="0" distR="0" wp14:anchorId="777A1C98" wp14:editId="097C3159">
             <wp:extent cx="1803400" cy="1838686"/>
             <wp:effectExtent l="0" t="0" r="6350" b="9525"/>
             <wp:docPr id="7" name="Picture 7"/>
@@ -698,7 +706,7 @@
           <w:noProof/>
         </w:rPr>
         <w:drawing>
-          <wp:inline distT="0" distB="0" distL="0" distR="0" wp14:anchorId="5490112A" wp14:editId="35EF5ACA">
+          <wp:inline distT="0" distB="0" distL="0" distR="0" wp14:anchorId="3CC3C6F6" wp14:editId="25EFB72E">
             <wp:extent cx="2090199" cy="1917769"/>
             <wp:effectExtent l="0" t="0" r="5715" b="6350"/>
             <wp:docPr id="8" name="Picture 8"/>
@@ -885,7 +893,7 @@
           <w:noProof/>
         </w:rPr>
         <w:drawing>
-          <wp:inline distT="0" distB="0" distL="0" distR="0" wp14:anchorId="3A7ACBC1" wp14:editId="13E772D3">
+          <wp:inline distT="0" distB="0" distL="0" distR="0" wp14:anchorId="47FECC3D" wp14:editId="14EE1DC0">
             <wp:extent cx="1340528" cy="1551082"/>
             <wp:effectExtent l="9208" t="0" r="2222" b="2223"/>
             <wp:docPr id="4" name="Picture 3"/>
@@ -961,8 +969,17 @@
           <w:sz w:val="24"/>
           <w:szCs w:val="24"/>
         </w:rPr>
-        <w:t>Turn on your Pi and wait a few mins</w:t>
-      </w:r>
+        <w:t xml:space="preserve">Turn on your Pi and wait a few </w:t>
+      </w:r>
+      <w:proofErr w:type="spellStart"/>
+      <w:r>
+        <w:rPr>
+          <w:sz w:val="24"/>
+          <w:szCs w:val="24"/>
+        </w:rPr>
+        <w:t>mins</w:t>
+      </w:r>
+      <w:proofErr w:type="spellEnd"/>
     </w:p>
     <w:p>
       <w:pPr>
@@ -1390,12 +1407,21 @@
           <w:szCs w:val="24"/>
         </w:rPr>
       </w:pPr>
-      <w:r>
-        <w:rPr>
-          <w:sz w:val="24"/>
-          <w:szCs w:val="24"/>
-        </w:rPr>
-        <w:t>def blinking(pin):</w:t>
+      <w:proofErr w:type="spellStart"/>
+      <w:r>
+        <w:rPr>
+          <w:sz w:val="24"/>
+          <w:szCs w:val="24"/>
+        </w:rPr>
+        <w:t>def</w:t>
+      </w:r>
+      <w:proofErr w:type="spellEnd"/>
+      <w:r>
+        <w:rPr>
+          <w:sz w:val="24"/>
+          <w:szCs w:val="24"/>
+        </w:rPr>
+        <w:t xml:space="preserve"> blinking(pin):</w:t>
       </w:r>
     </w:p>
     <w:p>
@@ -2131,7 +2157,7 @@
           <w:noProof/>
         </w:rPr>
         <w:drawing>
-          <wp:inline distT="0" distB="0" distL="0" distR="0" wp14:anchorId="312CB59C" wp14:editId="1B3FFAEA">
+          <wp:inline distT="0" distB="0" distL="0" distR="0" wp14:anchorId="76C239D4" wp14:editId="1D55FD82">
             <wp:extent cx="1729137" cy="1534554"/>
             <wp:effectExtent l="0" t="0" r="4445" b="8890"/>
             <wp:docPr id="1" name="Picture 1"/>
@@ -2433,6 +2459,8 @@
         </w:rPr>
         <w:t>PUSH_BUTTON = 13</w:t>
       </w:r>
+      <w:bookmarkStart w:id="0" w:name="_GoBack"/>
+      <w:bookmarkEnd w:id="0"/>
     </w:p>
     <w:p>
       <w:pPr>
@@ -2636,7 +2664,6 @@
         </w:rPr>
         <w:t>()</w:t>
       </w:r>
-      <w:bookmarkEnd w:id="0"/>
     </w:p>
     <w:sectPr>
       <w:headerReference w:type="default" r:id="rId13"/>
@@ -2651,7 +2678,7 @@
 </file>
 
 <file path=word/endnotes.xml><?xml version="1.0" encoding="utf-8"?>
-<w:endnotes xmlns:wpc="http://schemas.microsoft.com/office/word/2010/wordprocessingCanvas" xmlns:cx="http://schemas.microsoft.com/office/drawing/2014/chartex" xmlns:cx1="http://schemas.microsoft.com/office/drawing/2015/9/8/chartex" xmlns:cx2="http://schemas.microsoft.com/office/drawing/2015/10/21/chartex" xmlns:cx3="http://schemas.microsoft.com/office/drawing/2016/5/9/chartex" xmlns:cx4="http://schemas.microsoft.com/office/drawing/2016/5/10/chartex" xmlns:cx5="http://schemas.microsoft.com/office/drawing/2016/5/11/chartex" xmlns:cx6="http://schemas.microsoft.com/office/drawing/2016/5/12/chartex" xmlns:cx7="http://schemas.microsoft.com/office/drawing/2016/5/13/chartex" xmlns:cx8="http://schemas.microsoft.com/office/drawing/2016/5/14/chartex" xmlns:mc="http://schemas.openxmlformats.org/markup-compatibility/2006" xmlns:aink="http://schemas.microsoft.com/office/drawing/2016/ink" xmlns:am3d="http://schemas.microsoft.com/office/drawing/2017/model3d" xmlns:o="urn:schemas-microsoft-com:office:office" xmlns:r="http://schemas.openxmlformats.org/officeDocument/2006/relationships" xmlns:m="http://schemas.openxmlformats.org/officeDocument/2006/math" xmlns:v="urn:schemas-microsoft-com:vml" xmlns:wp14="http://schemas.microsoft.com/office/word/2010/wordprocessingDrawing" xmlns:wp="http://schemas.openxmlformats.org/drawingml/2006/wordprocessingDrawing" xmlns:w10="urn:schemas-microsoft-com:office:word" xmlns:w="http://schemas.openxmlformats.org/wordprocessingml/2006/main" xmlns:w14="http://schemas.microsoft.com/office/word/2010/wordml" xmlns:w15="http://schemas.microsoft.com/office/word/2012/wordml" xmlns:w16cid="http://schemas.microsoft.com/office/word/2016/wordml/cid" xmlns:w16se="http://schemas.microsoft.com/office/word/2015/wordml/symex" xmlns:wpg="http://schemas.microsoft.com/office/word/2010/wordprocessingGroup" xmlns:wpi="http://schemas.microsoft.com/office/word/2010/wordprocessingInk" xmlns:wne="http://schemas.microsoft.com/office/word/2006/wordml" xmlns:wps="http://schemas.microsoft.com/office/word/2010/wordprocessingShape" mc:Ignorable="w14 w15 w16se w16cid wp14">
+<w:endnotes xmlns:wpc="http://schemas.microsoft.com/office/word/2010/wordprocessingCanvas" xmlns:cx="http://schemas.microsoft.com/office/drawing/2014/chartex" xmlns:cx1="http://schemas.microsoft.com/office/drawing/2015/9/8/chartex" xmlns:mc="http://schemas.openxmlformats.org/markup-compatibility/2006" xmlns:o="urn:schemas-microsoft-com:office:office" xmlns:r="http://schemas.openxmlformats.org/officeDocument/2006/relationships" xmlns:m="http://schemas.openxmlformats.org/officeDocument/2006/math" xmlns:v="urn:schemas-microsoft-com:vml" xmlns:wp14="http://schemas.microsoft.com/office/word/2010/wordprocessingDrawing" xmlns:wp="http://schemas.openxmlformats.org/drawingml/2006/wordprocessingDrawing" xmlns:w10="urn:schemas-microsoft-com:office:word" xmlns:w="http://schemas.openxmlformats.org/wordprocessingml/2006/main" xmlns:w14="http://schemas.microsoft.com/office/word/2010/wordml" xmlns:w15="http://schemas.microsoft.com/office/word/2012/wordml" xmlns:w16se="http://schemas.microsoft.com/office/word/2015/wordml/symex" xmlns:wpg="http://schemas.microsoft.com/office/word/2010/wordprocessingGroup" xmlns:wpi="http://schemas.microsoft.com/office/word/2010/wordprocessingInk" xmlns:wne="http://schemas.microsoft.com/office/word/2006/wordml" xmlns:wps="http://schemas.microsoft.com/office/word/2010/wordprocessingShape" mc:Ignorable="w14 w15 w16se wp14">
   <w:endnote w:type="separator" w:id="-1">
     <w:p>
       <w:pPr>
@@ -2676,7 +2703,7 @@
 </file>
 
 <file path=word/footer1.xml><?xml version="1.0" encoding="utf-8"?>
-<w:ftr xmlns:wpc="http://schemas.microsoft.com/office/word/2010/wordprocessingCanvas" xmlns:cx="http://schemas.microsoft.com/office/drawing/2014/chartex" xmlns:cx1="http://schemas.microsoft.com/office/drawing/2015/9/8/chartex" xmlns:cx2="http://schemas.microsoft.com/office/drawing/2015/10/21/chartex" xmlns:cx3="http://schemas.microsoft.com/office/drawing/2016/5/9/chartex" xmlns:cx4="http://schemas.microsoft.com/office/drawing/2016/5/10/chartex" xmlns:cx5="http://schemas.microsoft.com/office/drawing/2016/5/11/chartex" xmlns:cx6="http://schemas.microsoft.com/office/drawing/2016/5/12/chartex" xmlns:cx7="http://schemas.microsoft.com/office/drawing/2016/5/13/chartex" xmlns:cx8="http://schemas.microsoft.com/office/drawing/2016/5/14/chartex" xmlns:mc="http://schemas.openxmlformats.org/markup-compatibility/2006" xmlns:aink="http://schemas.microsoft.com/office/drawing/2016/ink" xmlns:am3d="http://schemas.microsoft.com/office/drawing/2017/model3d" xmlns:o="urn:schemas-microsoft-com:office:office" xmlns:r="http://schemas.openxmlformats.org/officeDocument/2006/relationships" xmlns:m="http://schemas.openxmlformats.org/officeDocument/2006/math" xmlns:v="urn:schemas-microsoft-com:vml" xmlns:wp14="http://schemas.microsoft.com/office/word/2010/wordprocessingDrawing" xmlns:wp="http://schemas.openxmlformats.org/drawingml/2006/wordprocessingDrawing" xmlns:w10="urn:schemas-microsoft-com:office:word" xmlns:w="http://schemas.openxmlformats.org/wordprocessingml/2006/main" xmlns:w14="http://schemas.microsoft.com/office/word/2010/wordml" xmlns:w15="http://schemas.microsoft.com/office/word/2012/wordml" xmlns:w16cid="http://schemas.microsoft.com/office/word/2016/wordml/cid" xmlns:w16se="http://schemas.microsoft.com/office/word/2015/wordml/symex" xmlns:wpg="http://schemas.microsoft.com/office/word/2010/wordprocessingGroup" xmlns:wpi="http://schemas.microsoft.com/office/word/2010/wordprocessingInk" xmlns:wne="http://schemas.microsoft.com/office/word/2006/wordml" xmlns:wps="http://schemas.microsoft.com/office/word/2010/wordprocessingShape" mc:Ignorable="w14 w15 w16se w16cid wp14">
+<w:ftr xmlns:wpc="http://schemas.microsoft.com/office/word/2010/wordprocessingCanvas" xmlns:cx="http://schemas.microsoft.com/office/drawing/2014/chartex" xmlns:cx1="http://schemas.microsoft.com/office/drawing/2015/9/8/chartex" xmlns:mc="http://schemas.openxmlformats.org/markup-compatibility/2006" xmlns:o="urn:schemas-microsoft-com:office:office" xmlns:r="http://schemas.openxmlformats.org/officeDocument/2006/relationships" xmlns:m="http://schemas.openxmlformats.org/officeDocument/2006/math" xmlns:v="urn:schemas-microsoft-com:vml" xmlns:wp14="http://schemas.microsoft.com/office/word/2010/wordprocessingDrawing" xmlns:wp="http://schemas.openxmlformats.org/drawingml/2006/wordprocessingDrawing" xmlns:w10="urn:schemas-microsoft-com:office:word" xmlns:w="http://schemas.openxmlformats.org/wordprocessingml/2006/main" xmlns:w14="http://schemas.microsoft.com/office/word/2010/wordml" xmlns:w15="http://schemas.microsoft.com/office/word/2012/wordml" xmlns:w16se="http://schemas.microsoft.com/office/word/2015/wordml/symex" xmlns:wpg="http://schemas.microsoft.com/office/word/2010/wordprocessingGroup" xmlns:wpi="http://schemas.microsoft.com/office/word/2010/wordprocessingInk" xmlns:wne="http://schemas.microsoft.com/office/word/2006/wordml" xmlns:wps="http://schemas.microsoft.com/office/word/2010/wordprocessingShape" mc:Ignorable="w14 w15 w16se wp14">
   <w:p>
     <w:pPr>
       <w:pStyle w:val="Footer"/>
@@ -2750,7 +2777,7 @@
 </file>
 
 <file path=word/footnotes.xml><?xml version="1.0" encoding="utf-8"?>
-<w:footnotes xmlns:wpc="http://schemas.microsoft.com/office/word/2010/wordprocessingCanvas" xmlns:cx="http://schemas.microsoft.com/office/drawing/2014/chartex" xmlns:cx1="http://schemas.microsoft.com/office/drawing/2015/9/8/chartex" xmlns:cx2="http://schemas.microsoft.com/office/drawing/2015/10/21/chartex" xmlns:cx3="http://schemas.microsoft.com/office/drawing/2016/5/9/chartex" xmlns:cx4="http://schemas.microsoft.com/office/drawing/2016/5/10/chartex" xmlns:cx5="http://schemas.microsoft.com/office/drawing/2016/5/11/chartex" xmlns:cx6="http://schemas.microsoft.com/office/drawing/2016/5/12/chartex" xmlns:cx7="http://schemas.microsoft.com/office/drawing/2016/5/13/chartex" xmlns:cx8="http://schemas.microsoft.com/office/drawing/2016/5/14/chartex" xmlns:mc="http://schemas.openxmlformats.org/markup-compatibility/2006" xmlns:aink="http://schemas.microsoft.com/office/drawing/2016/ink" xmlns:am3d="http://schemas.microsoft.com/office/drawing/2017/model3d" xmlns:o="urn:schemas-microsoft-com:office:office" xmlns:r="http://schemas.openxmlformats.org/officeDocument/2006/relationships" xmlns:m="http://schemas.openxmlformats.org/officeDocument/2006/math" xmlns:v="urn:schemas-microsoft-com:vml" xmlns:wp14="http://schemas.microsoft.com/office/word/2010/wordprocessingDrawing" xmlns:wp="http://schemas.openxmlformats.org/drawingml/2006/wordprocessingDrawing" xmlns:w10="urn:schemas-microsoft-com:office:word" xmlns:w="http://schemas.openxmlformats.org/wordprocessingml/2006/main" xmlns:w14="http://schemas.microsoft.com/office/word/2010/wordml" xmlns:w15="http://schemas.microsoft.com/office/word/2012/wordml" xmlns:w16cid="http://schemas.microsoft.com/office/word/2016/wordml/cid" xmlns:w16se="http://schemas.microsoft.com/office/word/2015/wordml/symex" xmlns:wpg="http://schemas.microsoft.com/office/word/2010/wordprocessingGroup" xmlns:wpi="http://schemas.microsoft.com/office/word/2010/wordprocessingInk" xmlns:wne="http://schemas.microsoft.com/office/word/2006/wordml" xmlns:wps="http://schemas.microsoft.com/office/word/2010/wordprocessingShape" mc:Ignorable="w14 w15 w16se w16cid wp14">
+<w:footnotes xmlns:wpc="http://schemas.microsoft.com/office/word/2010/wordprocessingCanvas" xmlns:cx="http://schemas.microsoft.com/office/drawing/2014/chartex" xmlns:cx1="http://schemas.microsoft.com/office/drawing/2015/9/8/chartex" xmlns:mc="http://schemas.openxmlformats.org/markup-compatibility/2006" xmlns:o="urn:schemas-microsoft-com:office:office" xmlns:r="http://schemas.openxmlformats.org/officeDocument/2006/relationships" xmlns:m="http://schemas.openxmlformats.org/officeDocument/2006/math" xmlns:v="urn:schemas-microsoft-com:vml" xmlns:wp14="http://schemas.microsoft.com/office/word/2010/wordprocessingDrawing" xmlns:wp="http://schemas.openxmlformats.org/drawingml/2006/wordprocessingDrawing" xmlns:w10="urn:schemas-microsoft-com:office:word" xmlns:w="http://schemas.openxmlformats.org/wordprocessingml/2006/main" xmlns:w14="http://schemas.microsoft.com/office/word/2010/wordml" xmlns:w15="http://schemas.microsoft.com/office/word/2012/wordml" xmlns:w16se="http://schemas.microsoft.com/office/word/2015/wordml/symex" xmlns:wpg="http://schemas.microsoft.com/office/word/2010/wordprocessingGroup" xmlns:wpi="http://schemas.microsoft.com/office/word/2010/wordprocessingInk" xmlns:wne="http://schemas.microsoft.com/office/word/2006/wordml" xmlns:wps="http://schemas.microsoft.com/office/word/2010/wordprocessingShape" mc:Ignorable="w14 w15 w16se wp14">
   <w:footnote w:type="separator" w:id="-1">
     <w:p>
       <w:pPr>
@@ -2775,7 +2802,7 @@
 </file>
 
 <file path=word/header1.xml><?xml version="1.0" encoding="utf-8"?>
-<w:hdr xmlns:wpc="http://schemas.microsoft.com/office/word/2010/wordprocessingCanvas" xmlns:cx="http://schemas.microsoft.com/office/drawing/2014/chartex" xmlns:cx1="http://schemas.microsoft.com/office/drawing/2015/9/8/chartex" xmlns:cx2="http://schemas.microsoft.com/office/drawing/2015/10/21/chartex" xmlns:cx3="http://schemas.microsoft.com/office/drawing/2016/5/9/chartex" xmlns:cx4="http://schemas.microsoft.com/office/drawing/2016/5/10/chartex" xmlns:cx5="http://schemas.microsoft.com/office/drawing/2016/5/11/chartex" xmlns:cx6="http://schemas.microsoft.com/office/drawing/2016/5/12/chartex" xmlns:cx7="http://schemas.microsoft.com/office/drawing/2016/5/13/chartex" xmlns:cx8="http://schemas.microsoft.com/office/drawing/2016/5/14/chartex" xmlns:mc="http://schemas.openxmlformats.org/markup-compatibility/2006" xmlns:aink="http://schemas.microsoft.com/office/drawing/2016/ink" xmlns:am3d="http://schemas.microsoft.com/office/drawing/2017/model3d" xmlns:o="urn:schemas-microsoft-com:office:office" xmlns:r="http://schemas.openxmlformats.org/officeDocument/2006/relationships" xmlns:m="http://schemas.openxmlformats.org/officeDocument/2006/math" xmlns:v="urn:schemas-microsoft-com:vml" xmlns:wp14="http://schemas.microsoft.com/office/word/2010/wordprocessingDrawing" xmlns:wp="http://schemas.openxmlformats.org/drawingml/2006/wordprocessingDrawing" xmlns:w10="urn:schemas-microsoft-com:office:word" xmlns:w="http://schemas.openxmlformats.org/wordprocessingml/2006/main" xmlns:w14="http://schemas.microsoft.com/office/word/2010/wordml" xmlns:w15="http://schemas.microsoft.com/office/word/2012/wordml" xmlns:w16cid="http://schemas.microsoft.com/office/word/2016/wordml/cid" xmlns:w16se="http://schemas.microsoft.com/office/word/2015/wordml/symex" xmlns:wpg="http://schemas.microsoft.com/office/word/2010/wordprocessingGroup" xmlns:wpi="http://schemas.microsoft.com/office/word/2010/wordprocessingInk" xmlns:wne="http://schemas.microsoft.com/office/word/2006/wordml" xmlns:wps="http://schemas.microsoft.com/office/word/2010/wordprocessingShape" mc:Ignorable="w14 w15 w16se w16cid wp14">
+<w:hdr xmlns:wpc="http://schemas.microsoft.com/office/word/2010/wordprocessingCanvas" xmlns:cx="http://schemas.microsoft.com/office/drawing/2014/chartex" xmlns:cx1="http://schemas.microsoft.com/office/drawing/2015/9/8/chartex" xmlns:mc="http://schemas.openxmlformats.org/markup-compatibility/2006" xmlns:o="urn:schemas-microsoft-com:office:office" xmlns:r="http://schemas.openxmlformats.org/officeDocument/2006/relationships" xmlns:m="http://schemas.openxmlformats.org/officeDocument/2006/math" xmlns:v="urn:schemas-microsoft-com:vml" xmlns:wp14="http://schemas.microsoft.com/office/word/2010/wordprocessingDrawing" xmlns:wp="http://schemas.openxmlformats.org/drawingml/2006/wordprocessingDrawing" xmlns:w10="urn:schemas-microsoft-com:office:word" xmlns:w="http://schemas.openxmlformats.org/wordprocessingml/2006/main" xmlns:w14="http://schemas.microsoft.com/office/word/2010/wordml" xmlns:w15="http://schemas.microsoft.com/office/word/2012/wordml" xmlns:w16se="http://schemas.microsoft.com/office/word/2015/wordml/symex" xmlns:wpg="http://schemas.microsoft.com/office/word/2010/wordprocessingGroup" xmlns:wpi="http://schemas.microsoft.com/office/word/2010/wordprocessingInk" xmlns:wne="http://schemas.microsoft.com/office/word/2006/wordml" xmlns:wps="http://schemas.microsoft.com/office/word/2010/wordprocessingShape" mc:Ignorable="w14 w15 w16se wp14">
   <w:p>
     <w:pPr>
       <w:pStyle w:val="Header"/>
@@ -2828,7 +2855,7 @@
 </file>
 
 <file path=word/numbering.xml><?xml version="1.0" encoding="utf-8"?>
-<w:numbering xmlns:wpc="http://schemas.microsoft.com/office/word/2010/wordprocessingCanvas" xmlns:cx="http://schemas.microsoft.com/office/drawing/2014/chartex" xmlns:cx1="http://schemas.microsoft.com/office/drawing/2015/9/8/chartex" xmlns:cx2="http://schemas.microsoft.com/office/drawing/2015/10/21/chartex" xmlns:cx3="http://schemas.microsoft.com/office/drawing/2016/5/9/chartex" xmlns:cx4="http://schemas.microsoft.com/office/drawing/2016/5/10/chartex" xmlns:cx5="http://schemas.microsoft.com/office/drawing/2016/5/11/chartex" xmlns:cx6="http://schemas.microsoft.com/office/drawing/2016/5/12/chartex" xmlns:cx7="http://schemas.microsoft.com/office/drawing/2016/5/13/chartex" xmlns:cx8="http://schemas.microsoft.com/office/drawing/2016/5/14/chartex" xmlns:mc="http://schemas.openxmlformats.org/markup-compatibility/2006" xmlns:aink="http://schemas.microsoft.com/office/drawing/2016/ink" xmlns:am3d="http://schemas.microsoft.com/office/drawing/2017/model3d" xmlns:o="urn:schemas-microsoft-com:office:office" xmlns:r="http://schemas.openxmlformats.org/officeDocument/2006/relationships" xmlns:m="http://schemas.openxmlformats.org/officeDocument/2006/math" xmlns:v="urn:schemas-microsoft-com:vml" xmlns:wp14="http://schemas.microsoft.com/office/word/2010/wordprocessingDrawing" xmlns:wp="http://schemas.openxmlformats.org/drawingml/2006/wordprocessingDrawing" xmlns:w10="urn:schemas-microsoft-com:office:word" xmlns:w="http://schemas.openxmlformats.org/wordprocessingml/2006/main" xmlns:w14="http://schemas.microsoft.com/office/word/2010/wordml" xmlns:w15="http://schemas.microsoft.com/office/word/2012/wordml" xmlns:w16cid="http://schemas.microsoft.com/office/word/2016/wordml/cid" xmlns:w16se="http://schemas.microsoft.com/office/word/2015/wordml/symex" xmlns:wpg="http://schemas.microsoft.com/office/word/2010/wordprocessingGroup" xmlns:wpi="http://schemas.microsoft.com/office/word/2010/wordprocessingInk" xmlns:wne="http://schemas.microsoft.com/office/word/2006/wordml" xmlns:wps="http://schemas.microsoft.com/office/word/2010/wordprocessingShape" mc:Ignorable="w14 w15 w16se w16cid wp14">
+<w:numbering xmlns:wpc="http://schemas.microsoft.com/office/word/2010/wordprocessingCanvas" xmlns:cx="http://schemas.microsoft.com/office/drawing/2014/chartex" xmlns:cx1="http://schemas.microsoft.com/office/drawing/2015/9/8/chartex" xmlns:mc="http://schemas.openxmlformats.org/markup-compatibility/2006" xmlns:o="urn:schemas-microsoft-com:office:office" xmlns:r="http://schemas.openxmlformats.org/officeDocument/2006/relationships" xmlns:m="http://schemas.openxmlformats.org/officeDocument/2006/math" xmlns:v="urn:schemas-microsoft-com:vml" xmlns:wp14="http://schemas.microsoft.com/office/word/2010/wordprocessingDrawing" xmlns:wp="http://schemas.openxmlformats.org/drawingml/2006/wordprocessingDrawing" xmlns:w10="urn:schemas-microsoft-com:office:word" xmlns:w="http://schemas.openxmlformats.org/wordprocessingml/2006/main" xmlns:w14="http://schemas.microsoft.com/office/word/2010/wordml" xmlns:w15="http://schemas.microsoft.com/office/word/2012/wordml" xmlns:w16se="http://schemas.microsoft.com/office/word/2015/wordml/symex" xmlns:wpg="http://schemas.microsoft.com/office/word/2010/wordprocessingGroup" xmlns:wpi="http://schemas.microsoft.com/office/word/2010/wordprocessingInk" xmlns:wne="http://schemas.microsoft.com/office/word/2006/wordml" xmlns:wps="http://schemas.microsoft.com/office/word/2010/wordprocessingShape" mc:Ignorable="w14 w15 w16se wp14">
   <w:abstractNum w:abstractNumId="0" w15:restartNumberingAfterBreak="0">
     <w:nsid w:val="1FE12716"/>
     <w:multiLevelType w:val="hybridMultilevel"/>
@@ -3893,7 +3920,7 @@
 </file>
 
 <file path=word/styles.xml><?xml version="1.0" encoding="utf-8"?>
-<w:styles xmlns:mc="http://schemas.openxmlformats.org/markup-compatibility/2006" xmlns:r="http://schemas.openxmlformats.org/officeDocument/2006/relationships" xmlns:w="http://schemas.openxmlformats.org/wordprocessingml/2006/main" xmlns:w14="http://schemas.microsoft.com/office/word/2010/wordml" xmlns:w15="http://schemas.microsoft.com/office/word/2012/wordml" xmlns:w16cid="http://schemas.microsoft.com/office/word/2016/wordml/cid" xmlns:w16se="http://schemas.microsoft.com/office/word/2015/wordml/symex" mc:Ignorable="w14 w15 w16se w16cid">
+<w:styles xmlns:mc="http://schemas.openxmlformats.org/markup-compatibility/2006" xmlns:r="http://schemas.openxmlformats.org/officeDocument/2006/relationships" xmlns:w="http://schemas.openxmlformats.org/wordprocessingml/2006/main" xmlns:w14="http://schemas.microsoft.com/office/word/2010/wordml" xmlns:w15="http://schemas.microsoft.com/office/word/2012/wordml" xmlns:w16se="http://schemas.microsoft.com/office/word/2015/wordml/symex" mc:Ignorable="w14 w15 w16se">
   <w:docDefaults>
     <w:rPrDefault>
       <w:rPr>
@@ -3909,7 +3936,7 @@
       </w:pPr>
     </w:pPrDefault>
   </w:docDefaults>
-  <w:latentStyles w:defLockedState="0" w:defUIPriority="99" w:defSemiHidden="0" w:defUnhideWhenUsed="0" w:defQFormat="0" w:count="375">
+  <w:latentStyles w:defLockedState="0" w:defUIPriority="99" w:defSemiHidden="0" w:defUnhideWhenUsed="0" w:defQFormat="0" w:count="371">
     <w:lsdException w:name="Normal" w:uiPriority="0" w:qFormat="1"/>
     <w:lsdException w:name="heading 1" w:uiPriority="9" w:qFormat="1"/>
     <w:lsdException w:name="heading 2" w:semiHidden="1" w:uiPriority="9" w:unhideWhenUsed="1" w:qFormat="1"/>
@@ -4015,6 +4042,7 @@
     <w:lsdException w:name="HTML Sample" w:semiHidden="1" w:unhideWhenUsed="1"/>
     <w:lsdException w:name="HTML Typewriter" w:semiHidden="1" w:unhideWhenUsed="1"/>
     <w:lsdException w:name="HTML Variable" w:semiHidden="1" w:unhideWhenUsed="1"/>
+    <w:lsdException w:name="Normal Table" w:semiHidden="1" w:unhideWhenUsed="1"/>
     <w:lsdException w:name="annotation subject" w:semiHidden="1" w:unhideWhenUsed="1"/>
     <w:lsdException w:name="No List" w:semiHidden="1" w:unhideWhenUsed="1"/>
     <w:lsdException w:name="Outline List 1" w:semiHidden="1" w:unhideWhenUsed="1"/>
@@ -4058,8 +4086,10 @@
     <w:lsdException w:name="Table Elegant" w:semiHidden="1" w:unhideWhenUsed="1"/>
     <w:lsdException w:name="Table Professional" w:semiHidden="1" w:unhideWhenUsed="1"/>
     <w:lsdException w:name="Table Subtle 1" w:semiHidden="1" w:unhideWhenUsed="1"/>
+    <w:lsdException w:name="Table Subtle 2" w:semiHidden="1" w:unhideWhenUsed="1"/>
     <w:lsdException w:name="Table Web 1" w:semiHidden="1" w:unhideWhenUsed="1"/>
     <w:lsdException w:name="Table Web 2" w:semiHidden="1" w:unhideWhenUsed="1"/>
+    <w:lsdException w:name="Table Web 3" w:semiHidden="1" w:unhideWhenUsed="1"/>
     <w:lsdException w:name="Balloon Text" w:semiHidden="1" w:unhideWhenUsed="1"/>
     <w:lsdException w:name="Table Grid" w:uiPriority="39"/>
     <w:lsdException w:name="Table Theme" w:semiHidden="1" w:unhideWhenUsed="1"/>
@@ -4278,10 +4308,6 @@
     <w:lsdException w:name="List Table 5 Dark Accent 6" w:uiPriority="50"/>
     <w:lsdException w:name="List Table 6 Colorful Accent 6" w:uiPriority="51"/>
     <w:lsdException w:name="List Table 7 Colorful Accent 6" w:uiPriority="52"/>
-    <w:lsdException w:name="Mention" w:semiHidden="1" w:unhideWhenUsed="1"/>
-    <w:lsdException w:name="Smart Hyperlink" w:semiHidden="1" w:unhideWhenUsed="1"/>
-    <w:lsdException w:name="Hashtag" w:semiHidden="1" w:unhideWhenUsed="1"/>
-    <w:lsdException w:name="Unresolved Mention" w:semiHidden="1" w:unhideWhenUsed="1"/>
   </w:latentStyles>
   <w:style w:type="paragraph" w:default="1" w:styleId="Normal">
     <w:name w:val="Normal"/>
@@ -4828,7 +4854,7 @@
 </file>
 
 <file path=customXml/itemProps1.xml><?xml version="1.0" encoding="utf-8"?>
-<ds:datastoreItem xmlns:ds="http://schemas.openxmlformats.org/officeDocument/2006/customXml" ds:itemID="{D7C91F3A-A348-41A5-99C3-28716080A097}">
+<ds:datastoreItem xmlns:ds="http://schemas.openxmlformats.org/officeDocument/2006/customXml" ds:itemID="{98ED7769-2094-4749-9B24-81ABA91DDCFA}">
   <ds:schemaRefs>
     <ds:schemaRef ds:uri="http://schemas.openxmlformats.org/officeDocument/2006/bibliography"/>
   </ds:schemaRefs>

</xml_diff>

<commit_message>
Revert "Revert "Update practicals/docs/Lab 1-1 LEDs and Push Button switch(3).docx""
This reverts commit e11fcda3393eee46fe2e562a662d4ecbd9756912.
</commit_message>
<xml_diff>
--- a/practicals/docs/Lab 1-1 LEDs and Push Button switch(3).docx
+++ b/practicals/docs/Lab 1-1 LEDs and Push Button switch(3).docx
@@ -1,6 +1,6 @@
 
 <file path=word/document.xml><?xml version="1.0" encoding="utf-8"?>
-<w:document xmlns:wpc="http://schemas.microsoft.com/office/word/2010/wordprocessingCanvas" xmlns:cx="http://schemas.microsoft.com/office/drawing/2014/chartex" xmlns:cx1="http://schemas.microsoft.com/office/drawing/2015/9/8/chartex" xmlns:mc="http://schemas.openxmlformats.org/markup-compatibility/2006" xmlns:o="urn:schemas-microsoft-com:office:office" xmlns:r="http://schemas.openxmlformats.org/officeDocument/2006/relationships" xmlns:m="http://schemas.openxmlformats.org/officeDocument/2006/math" xmlns:v="urn:schemas-microsoft-com:vml" xmlns:wp14="http://schemas.microsoft.com/office/word/2010/wordprocessingDrawing" xmlns:wp="http://schemas.openxmlformats.org/drawingml/2006/wordprocessingDrawing" xmlns:w10="urn:schemas-microsoft-com:office:word" xmlns:w="http://schemas.openxmlformats.org/wordprocessingml/2006/main" xmlns:w14="http://schemas.microsoft.com/office/word/2010/wordml" xmlns:w15="http://schemas.microsoft.com/office/word/2012/wordml" xmlns:w16se="http://schemas.microsoft.com/office/word/2015/wordml/symex" xmlns:wpg="http://schemas.microsoft.com/office/word/2010/wordprocessingGroup" xmlns:wpi="http://schemas.microsoft.com/office/word/2010/wordprocessingInk" xmlns:wne="http://schemas.microsoft.com/office/word/2006/wordml" xmlns:wps="http://schemas.microsoft.com/office/word/2010/wordprocessingShape" mc:Ignorable="w14 w15 w16se wp14">
+<w:document xmlns:wpc="http://schemas.microsoft.com/office/word/2010/wordprocessingCanvas" xmlns:cx="http://schemas.microsoft.com/office/drawing/2014/chartex" xmlns:cx1="http://schemas.microsoft.com/office/drawing/2015/9/8/chartex" xmlns:cx2="http://schemas.microsoft.com/office/drawing/2015/10/21/chartex" xmlns:cx3="http://schemas.microsoft.com/office/drawing/2016/5/9/chartex" xmlns:cx4="http://schemas.microsoft.com/office/drawing/2016/5/10/chartex" xmlns:cx5="http://schemas.microsoft.com/office/drawing/2016/5/11/chartex" xmlns:cx6="http://schemas.microsoft.com/office/drawing/2016/5/12/chartex" xmlns:cx7="http://schemas.microsoft.com/office/drawing/2016/5/13/chartex" xmlns:cx8="http://schemas.microsoft.com/office/drawing/2016/5/14/chartex" xmlns:mc="http://schemas.openxmlformats.org/markup-compatibility/2006" xmlns:aink="http://schemas.microsoft.com/office/drawing/2016/ink" xmlns:am3d="http://schemas.microsoft.com/office/drawing/2017/model3d" xmlns:o="urn:schemas-microsoft-com:office:office" xmlns:r="http://schemas.openxmlformats.org/officeDocument/2006/relationships" xmlns:m="http://schemas.openxmlformats.org/officeDocument/2006/math" xmlns:v="urn:schemas-microsoft-com:vml" xmlns:wp14="http://schemas.microsoft.com/office/word/2010/wordprocessingDrawing" xmlns:wp="http://schemas.openxmlformats.org/drawingml/2006/wordprocessingDrawing" xmlns:w10="urn:schemas-microsoft-com:office:word" xmlns:w="http://schemas.openxmlformats.org/wordprocessingml/2006/main" xmlns:w14="http://schemas.microsoft.com/office/word/2010/wordml" xmlns:w15="http://schemas.microsoft.com/office/word/2012/wordml" xmlns:w16cid="http://schemas.microsoft.com/office/word/2016/wordml/cid" xmlns:w16se="http://schemas.microsoft.com/office/word/2015/wordml/symex" xmlns:wpg="http://schemas.microsoft.com/office/word/2010/wordprocessingGroup" xmlns:wpi="http://schemas.microsoft.com/office/word/2010/wordprocessingInk" xmlns:wne="http://schemas.microsoft.com/office/word/2006/wordml" xmlns:wps="http://schemas.microsoft.com/office/word/2010/wordprocessingShape" mc:Ignorable="w14 w15 w16se w16cid wp14">
   <w:body>
     <w:p>
       <w:pPr>
@@ -11,6 +11,7 @@
           <w:u w:val="single"/>
         </w:rPr>
       </w:pPr>
+      <w:bookmarkStart w:id="0" w:name="_GoBack"/>
       <w:r>
         <w:rPr>
           <w:b/>
@@ -57,6 +58,15 @@
           <w:u w:val="single"/>
         </w:rPr>
       </w:pPr>
+      <w:r>
+        <w:rPr>
+          <w:b/>
+          <w:sz w:val="24"/>
+          <w:szCs w:val="24"/>
+          <w:u w:val="single"/>
+        </w:rPr>
+        <w:t xml:space="preserve">Adel was here </w:t>
+      </w:r>
     </w:p>
     <w:tbl>
       <w:tblPr>
@@ -121,21 +131,12 @@
               </w:rPr>
               <w:t xml:space="preserve"> the Raspberry Pi using the </w:t>
             </w:r>
-            <w:proofErr w:type="spellStart"/>
             <w:r>
               <w:rPr>
                 <w:sz w:val="24"/>
                 <w:szCs w:val="24"/>
               </w:rPr>
-              <w:t>Adafruit</w:t>
-            </w:r>
-            <w:proofErr w:type="spellEnd"/>
-            <w:r>
-              <w:rPr>
-                <w:sz w:val="24"/>
-                <w:szCs w:val="24"/>
-              </w:rPr>
-              <w:t xml:space="preserve"> T </w:t>
+              <w:t xml:space="preserve">Adafruit T </w:t>
             </w:r>
             <w:proofErr w:type="spellStart"/>
             <w:r>
@@ -343,21 +344,12 @@
                 <w:szCs w:val="24"/>
               </w:rPr>
             </w:pPr>
-            <w:proofErr w:type="spellStart"/>
             <w:r>
               <w:rPr>
                 <w:sz w:val="24"/>
                 <w:szCs w:val="24"/>
               </w:rPr>
-              <w:t>Adafruit</w:t>
-            </w:r>
-            <w:proofErr w:type="spellEnd"/>
-            <w:r>
-              <w:rPr>
-                <w:sz w:val="24"/>
-                <w:szCs w:val="24"/>
-              </w:rPr>
-              <w:t xml:space="preserve"> T Cobbler Plus and Breakout Cable</w:t>
+              <w:t>Adafruit T Cobbler Plus and Breakout Cable</w:t>
             </w:r>
           </w:p>
           <w:p>
@@ -523,7 +515,7 @@
           <w:noProof/>
         </w:rPr>
         <w:drawing>
-          <wp:inline distT="0" distB="0" distL="0" distR="0" wp14:anchorId="4C5B3FC8" wp14:editId="0C1CABB6">
+          <wp:inline distT="0" distB="0" distL="0" distR="0" wp14:anchorId="39755302" wp14:editId="64FE5129">
             <wp:extent cx="3619914" cy="1507524"/>
             <wp:effectExtent l="0" t="0" r="0" b="0"/>
             <wp:docPr id="9" name="Picture 9"/>
@@ -602,7 +594,7 @@
           <w:noProof/>
         </w:rPr>
         <w:drawing>
-          <wp:inline distT="0" distB="0" distL="0" distR="0" wp14:anchorId="777A1C98" wp14:editId="097C3159">
+          <wp:inline distT="0" distB="0" distL="0" distR="0" wp14:anchorId="0B7C7F25" wp14:editId="42265B79">
             <wp:extent cx="1803400" cy="1838686"/>
             <wp:effectExtent l="0" t="0" r="6350" b="9525"/>
             <wp:docPr id="7" name="Picture 7"/>
@@ -706,7 +698,7 @@
           <w:noProof/>
         </w:rPr>
         <w:drawing>
-          <wp:inline distT="0" distB="0" distL="0" distR="0" wp14:anchorId="3CC3C6F6" wp14:editId="25EFB72E">
+          <wp:inline distT="0" distB="0" distL="0" distR="0" wp14:anchorId="5490112A" wp14:editId="35EF5ACA">
             <wp:extent cx="2090199" cy="1917769"/>
             <wp:effectExtent l="0" t="0" r="5715" b="6350"/>
             <wp:docPr id="8" name="Picture 8"/>
@@ -893,7 +885,7 @@
           <w:noProof/>
         </w:rPr>
         <w:drawing>
-          <wp:inline distT="0" distB="0" distL="0" distR="0" wp14:anchorId="47FECC3D" wp14:editId="14EE1DC0">
+          <wp:inline distT="0" distB="0" distL="0" distR="0" wp14:anchorId="3A7ACBC1" wp14:editId="13E772D3">
             <wp:extent cx="1340528" cy="1551082"/>
             <wp:effectExtent l="9208" t="0" r="2222" b="2223"/>
             <wp:docPr id="4" name="Picture 3"/>
@@ -969,17 +961,8 @@
           <w:sz w:val="24"/>
           <w:szCs w:val="24"/>
         </w:rPr>
-        <w:t xml:space="preserve">Turn on your Pi and wait a few </w:t>
-      </w:r>
-      <w:proofErr w:type="spellStart"/>
-      <w:r>
-        <w:rPr>
-          <w:sz w:val="24"/>
-          <w:szCs w:val="24"/>
-        </w:rPr>
-        <w:t>mins</w:t>
-      </w:r>
-      <w:proofErr w:type="spellEnd"/>
+        <w:t>Turn on your Pi and wait a few mins</w:t>
+      </w:r>
     </w:p>
     <w:p>
       <w:pPr>
@@ -1407,21 +1390,12 @@
           <w:szCs w:val="24"/>
         </w:rPr>
       </w:pPr>
-      <w:proofErr w:type="spellStart"/>
-      <w:r>
-        <w:rPr>
-          <w:sz w:val="24"/>
-          <w:szCs w:val="24"/>
-        </w:rPr>
-        <w:t>def</w:t>
-      </w:r>
-      <w:proofErr w:type="spellEnd"/>
-      <w:r>
-        <w:rPr>
-          <w:sz w:val="24"/>
-          <w:szCs w:val="24"/>
-        </w:rPr>
-        <w:t xml:space="preserve"> blinking(pin):</w:t>
+      <w:r>
+        <w:rPr>
+          <w:sz w:val="24"/>
+          <w:szCs w:val="24"/>
+        </w:rPr>
+        <w:t>def blinking(pin):</w:t>
       </w:r>
     </w:p>
     <w:p>
@@ -2157,7 +2131,7 @@
           <w:noProof/>
         </w:rPr>
         <w:drawing>
-          <wp:inline distT="0" distB="0" distL="0" distR="0" wp14:anchorId="76C239D4" wp14:editId="1D55FD82">
+          <wp:inline distT="0" distB="0" distL="0" distR="0" wp14:anchorId="312CB59C" wp14:editId="1B3FFAEA">
             <wp:extent cx="1729137" cy="1534554"/>
             <wp:effectExtent l="0" t="0" r="4445" b="8890"/>
             <wp:docPr id="1" name="Picture 1"/>
@@ -2459,8 +2433,6 @@
         </w:rPr>
         <w:t>PUSH_BUTTON = 13</w:t>
       </w:r>
-      <w:bookmarkStart w:id="0" w:name="_GoBack"/>
-      <w:bookmarkEnd w:id="0"/>
     </w:p>
     <w:p>
       <w:pPr>
@@ -2664,6 +2636,7 @@
         </w:rPr>
         <w:t>()</w:t>
       </w:r>
+      <w:bookmarkEnd w:id="0"/>
     </w:p>
     <w:sectPr>
       <w:headerReference w:type="default" r:id="rId13"/>
@@ -2678,7 +2651,7 @@
 </file>
 
 <file path=word/endnotes.xml><?xml version="1.0" encoding="utf-8"?>
-<w:endnotes xmlns:wpc="http://schemas.microsoft.com/office/word/2010/wordprocessingCanvas" xmlns:cx="http://schemas.microsoft.com/office/drawing/2014/chartex" xmlns:cx1="http://schemas.microsoft.com/office/drawing/2015/9/8/chartex" xmlns:mc="http://schemas.openxmlformats.org/markup-compatibility/2006" xmlns:o="urn:schemas-microsoft-com:office:office" xmlns:r="http://schemas.openxmlformats.org/officeDocument/2006/relationships" xmlns:m="http://schemas.openxmlformats.org/officeDocument/2006/math" xmlns:v="urn:schemas-microsoft-com:vml" xmlns:wp14="http://schemas.microsoft.com/office/word/2010/wordprocessingDrawing" xmlns:wp="http://schemas.openxmlformats.org/drawingml/2006/wordprocessingDrawing" xmlns:w10="urn:schemas-microsoft-com:office:word" xmlns:w="http://schemas.openxmlformats.org/wordprocessingml/2006/main" xmlns:w14="http://schemas.microsoft.com/office/word/2010/wordml" xmlns:w15="http://schemas.microsoft.com/office/word/2012/wordml" xmlns:w16se="http://schemas.microsoft.com/office/word/2015/wordml/symex" xmlns:wpg="http://schemas.microsoft.com/office/word/2010/wordprocessingGroup" xmlns:wpi="http://schemas.microsoft.com/office/word/2010/wordprocessingInk" xmlns:wne="http://schemas.microsoft.com/office/word/2006/wordml" xmlns:wps="http://schemas.microsoft.com/office/word/2010/wordprocessingShape" mc:Ignorable="w14 w15 w16se wp14">
+<w:endnotes xmlns:wpc="http://schemas.microsoft.com/office/word/2010/wordprocessingCanvas" xmlns:cx="http://schemas.microsoft.com/office/drawing/2014/chartex" xmlns:cx1="http://schemas.microsoft.com/office/drawing/2015/9/8/chartex" xmlns:cx2="http://schemas.microsoft.com/office/drawing/2015/10/21/chartex" xmlns:cx3="http://schemas.microsoft.com/office/drawing/2016/5/9/chartex" xmlns:cx4="http://schemas.microsoft.com/office/drawing/2016/5/10/chartex" xmlns:cx5="http://schemas.microsoft.com/office/drawing/2016/5/11/chartex" xmlns:cx6="http://schemas.microsoft.com/office/drawing/2016/5/12/chartex" xmlns:cx7="http://schemas.microsoft.com/office/drawing/2016/5/13/chartex" xmlns:cx8="http://schemas.microsoft.com/office/drawing/2016/5/14/chartex" xmlns:mc="http://schemas.openxmlformats.org/markup-compatibility/2006" xmlns:aink="http://schemas.microsoft.com/office/drawing/2016/ink" xmlns:am3d="http://schemas.microsoft.com/office/drawing/2017/model3d" xmlns:o="urn:schemas-microsoft-com:office:office" xmlns:r="http://schemas.openxmlformats.org/officeDocument/2006/relationships" xmlns:m="http://schemas.openxmlformats.org/officeDocument/2006/math" xmlns:v="urn:schemas-microsoft-com:vml" xmlns:wp14="http://schemas.microsoft.com/office/word/2010/wordprocessingDrawing" xmlns:wp="http://schemas.openxmlformats.org/drawingml/2006/wordprocessingDrawing" xmlns:w10="urn:schemas-microsoft-com:office:word" xmlns:w="http://schemas.openxmlformats.org/wordprocessingml/2006/main" xmlns:w14="http://schemas.microsoft.com/office/word/2010/wordml" xmlns:w15="http://schemas.microsoft.com/office/word/2012/wordml" xmlns:w16cid="http://schemas.microsoft.com/office/word/2016/wordml/cid" xmlns:w16se="http://schemas.microsoft.com/office/word/2015/wordml/symex" xmlns:wpg="http://schemas.microsoft.com/office/word/2010/wordprocessingGroup" xmlns:wpi="http://schemas.microsoft.com/office/word/2010/wordprocessingInk" xmlns:wne="http://schemas.microsoft.com/office/word/2006/wordml" xmlns:wps="http://schemas.microsoft.com/office/word/2010/wordprocessingShape" mc:Ignorable="w14 w15 w16se w16cid wp14">
   <w:endnote w:type="separator" w:id="-1">
     <w:p>
       <w:pPr>
@@ -2703,7 +2676,7 @@
 </file>
 
 <file path=word/footer1.xml><?xml version="1.0" encoding="utf-8"?>
-<w:ftr xmlns:wpc="http://schemas.microsoft.com/office/word/2010/wordprocessingCanvas" xmlns:cx="http://schemas.microsoft.com/office/drawing/2014/chartex" xmlns:cx1="http://schemas.microsoft.com/office/drawing/2015/9/8/chartex" xmlns:mc="http://schemas.openxmlformats.org/markup-compatibility/2006" xmlns:o="urn:schemas-microsoft-com:office:office" xmlns:r="http://schemas.openxmlformats.org/officeDocument/2006/relationships" xmlns:m="http://schemas.openxmlformats.org/officeDocument/2006/math" xmlns:v="urn:schemas-microsoft-com:vml" xmlns:wp14="http://schemas.microsoft.com/office/word/2010/wordprocessingDrawing" xmlns:wp="http://schemas.openxmlformats.org/drawingml/2006/wordprocessingDrawing" xmlns:w10="urn:schemas-microsoft-com:office:word" xmlns:w="http://schemas.openxmlformats.org/wordprocessingml/2006/main" xmlns:w14="http://schemas.microsoft.com/office/word/2010/wordml" xmlns:w15="http://schemas.microsoft.com/office/word/2012/wordml" xmlns:w16se="http://schemas.microsoft.com/office/word/2015/wordml/symex" xmlns:wpg="http://schemas.microsoft.com/office/word/2010/wordprocessingGroup" xmlns:wpi="http://schemas.microsoft.com/office/word/2010/wordprocessingInk" xmlns:wne="http://schemas.microsoft.com/office/word/2006/wordml" xmlns:wps="http://schemas.microsoft.com/office/word/2010/wordprocessingShape" mc:Ignorable="w14 w15 w16se wp14">
+<w:ftr xmlns:wpc="http://schemas.microsoft.com/office/word/2010/wordprocessingCanvas" xmlns:cx="http://schemas.microsoft.com/office/drawing/2014/chartex" xmlns:cx1="http://schemas.microsoft.com/office/drawing/2015/9/8/chartex" xmlns:cx2="http://schemas.microsoft.com/office/drawing/2015/10/21/chartex" xmlns:cx3="http://schemas.microsoft.com/office/drawing/2016/5/9/chartex" xmlns:cx4="http://schemas.microsoft.com/office/drawing/2016/5/10/chartex" xmlns:cx5="http://schemas.microsoft.com/office/drawing/2016/5/11/chartex" xmlns:cx6="http://schemas.microsoft.com/office/drawing/2016/5/12/chartex" xmlns:cx7="http://schemas.microsoft.com/office/drawing/2016/5/13/chartex" xmlns:cx8="http://schemas.microsoft.com/office/drawing/2016/5/14/chartex" xmlns:mc="http://schemas.openxmlformats.org/markup-compatibility/2006" xmlns:aink="http://schemas.microsoft.com/office/drawing/2016/ink" xmlns:am3d="http://schemas.microsoft.com/office/drawing/2017/model3d" xmlns:o="urn:schemas-microsoft-com:office:office" xmlns:r="http://schemas.openxmlformats.org/officeDocument/2006/relationships" xmlns:m="http://schemas.openxmlformats.org/officeDocument/2006/math" xmlns:v="urn:schemas-microsoft-com:vml" xmlns:wp14="http://schemas.microsoft.com/office/word/2010/wordprocessingDrawing" xmlns:wp="http://schemas.openxmlformats.org/drawingml/2006/wordprocessingDrawing" xmlns:w10="urn:schemas-microsoft-com:office:word" xmlns:w="http://schemas.openxmlformats.org/wordprocessingml/2006/main" xmlns:w14="http://schemas.microsoft.com/office/word/2010/wordml" xmlns:w15="http://schemas.microsoft.com/office/word/2012/wordml" xmlns:w16cid="http://schemas.microsoft.com/office/word/2016/wordml/cid" xmlns:w16se="http://schemas.microsoft.com/office/word/2015/wordml/symex" xmlns:wpg="http://schemas.microsoft.com/office/word/2010/wordprocessingGroup" xmlns:wpi="http://schemas.microsoft.com/office/word/2010/wordprocessingInk" xmlns:wne="http://schemas.microsoft.com/office/word/2006/wordml" xmlns:wps="http://schemas.microsoft.com/office/word/2010/wordprocessingShape" mc:Ignorable="w14 w15 w16se w16cid wp14">
   <w:p>
     <w:pPr>
       <w:pStyle w:val="Footer"/>
@@ -2777,7 +2750,7 @@
 </file>
 
 <file path=word/footnotes.xml><?xml version="1.0" encoding="utf-8"?>
-<w:footnotes xmlns:wpc="http://schemas.microsoft.com/office/word/2010/wordprocessingCanvas" xmlns:cx="http://schemas.microsoft.com/office/drawing/2014/chartex" xmlns:cx1="http://schemas.microsoft.com/office/drawing/2015/9/8/chartex" xmlns:mc="http://schemas.openxmlformats.org/markup-compatibility/2006" xmlns:o="urn:schemas-microsoft-com:office:office" xmlns:r="http://schemas.openxmlformats.org/officeDocument/2006/relationships" xmlns:m="http://schemas.openxmlformats.org/officeDocument/2006/math" xmlns:v="urn:schemas-microsoft-com:vml" xmlns:wp14="http://schemas.microsoft.com/office/word/2010/wordprocessingDrawing" xmlns:wp="http://schemas.openxmlformats.org/drawingml/2006/wordprocessingDrawing" xmlns:w10="urn:schemas-microsoft-com:office:word" xmlns:w="http://schemas.openxmlformats.org/wordprocessingml/2006/main" xmlns:w14="http://schemas.microsoft.com/office/word/2010/wordml" xmlns:w15="http://schemas.microsoft.com/office/word/2012/wordml" xmlns:w16se="http://schemas.microsoft.com/office/word/2015/wordml/symex" xmlns:wpg="http://schemas.microsoft.com/office/word/2010/wordprocessingGroup" xmlns:wpi="http://schemas.microsoft.com/office/word/2010/wordprocessingInk" xmlns:wne="http://schemas.microsoft.com/office/word/2006/wordml" xmlns:wps="http://schemas.microsoft.com/office/word/2010/wordprocessingShape" mc:Ignorable="w14 w15 w16se wp14">
+<w:footnotes xmlns:wpc="http://schemas.microsoft.com/office/word/2010/wordprocessingCanvas" xmlns:cx="http://schemas.microsoft.com/office/drawing/2014/chartex" xmlns:cx1="http://schemas.microsoft.com/office/drawing/2015/9/8/chartex" xmlns:cx2="http://schemas.microsoft.com/office/drawing/2015/10/21/chartex" xmlns:cx3="http://schemas.microsoft.com/office/drawing/2016/5/9/chartex" xmlns:cx4="http://schemas.microsoft.com/office/drawing/2016/5/10/chartex" xmlns:cx5="http://schemas.microsoft.com/office/drawing/2016/5/11/chartex" xmlns:cx6="http://schemas.microsoft.com/office/drawing/2016/5/12/chartex" xmlns:cx7="http://schemas.microsoft.com/office/drawing/2016/5/13/chartex" xmlns:cx8="http://schemas.microsoft.com/office/drawing/2016/5/14/chartex" xmlns:mc="http://schemas.openxmlformats.org/markup-compatibility/2006" xmlns:aink="http://schemas.microsoft.com/office/drawing/2016/ink" xmlns:am3d="http://schemas.microsoft.com/office/drawing/2017/model3d" xmlns:o="urn:schemas-microsoft-com:office:office" xmlns:r="http://schemas.openxmlformats.org/officeDocument/2006/relationships" xmlns:m="http://schemas.openxmlformats.org/officeDocument/2006/math" xmlns:v="urn:schemas-microsoft-com:vml" xmlns:wp14="http://schemas.microsoft.com/office/word/2010/wordprocessingDrawing" xmlns:wp="http://schemas.openxmlformats.org/drawingml/2006/wordprocessingDrawing" xmlns:w10="urn:schemas-microsoft-com:office:word" xmlns:w="http://schemas.openxmlformats.org/wordprocessingml/2006/main" xmlns:w14="http://schemas.microsoft.com/office/word/2010/wordml" xmlns:w15="http://schemas.microsoft.com/office/word/2012/wordml" xmlns:w16cid="http://schemas.microsoft.com/office/word/2016/wordml/cid" xmlns:w16se="http://schemas.microsoft.com/office/word/2015/wordml/symex" xmlns:wpg="http://schemas.microsoft.com/office/word/2010/wordprocessingGroup" xmlns:wpi="http://schemas.microsoft.com/office/word/2010/wordprocessingInk" xmlns:wne="http://schemas.microsoft.com/office/word/2006/wordml" xmlns:wps="http://schemas.microsoft.com/office/word/2010/wordprocessingShape" mc:Ignorable="w14 w15 w16se w16cid wp14">
   <w:footnote w:type="separator" w:id="-1">
     <w:p>
       <w:pPr>
@@ -2802,7 +2775,7 @@
 </file>
 
 <file path=word/header1.xml><?xml version="1.0" encoding="utf-8"?>
-<w:hdr xmlns:wpc="http://schemas.microsoft.com/office/word/2010/wordprocessingCanvas" xmlns:cx="http://schemas.microsoft.com/office/drawing/2014/chartex" xmlns:cx1="http://schemas.microsoft.com/office/drawing/2015/9/8/chartex" xmlns:mc="http://schemas.openxmlformats.org/markup-compatibility/2006" xmlns:o="urn:schemas-microsoft-com:office:office" xmlns:r="http://schemas.openxmlformats.org/officeDocument/2006/relationships" xmlns:m="http://schemas.openxmlformats.org/officeDocument/2006/math" xmlns:v="urn:schemas-microsoft-com:vml" xmlns:wp14="http://schemas.microsoft.com/office/word/2010/wordprocessingDrawing" xmlns:wp="http://schemas.openxmlformats.org/drawingml/2006/wordprocessingDrawing" xmlns:w10="urn:schemas-microsoft-com:office:word" xmlns:w="http://schemas.openxmlformats.org/wordprocessingml/2006/main" xmlns:w14="http://schemas.microsoft.com/office/word/2010/wordml" xmlns:w15="http://schemas.microsoft.com/office/word/2012/wordml" xmlns:w16se="http://schemas.microsoft.com/office/word/2015/wordml/symex" xmlns:wpg="http://schemas.microsoft.com/office/word/2010/wordprocessingGroup" xmlns:wpi="http://schemas.microsoft.com/office/word/2010/wordprocessingInk" xmlns:wne="http://schemas.microsoft.com/office/word/2006/wordml" xmlns:wps="http://schemas.microsoft.com/office/word/2010/wordprocessingShape" mc:Ignorable="w14 w15 w16se wp14">
+<w:hdr xmlns:wpc="http://schemas.microsoft.com/office/word/2010/wordprocessingCanvas" xmlns:cx="http://schemas.microsoft.com/office/drawing/2014/chartex" xmlns:cx1="http://schemas.microsoft.com/office/drawing/2015/9/8/chartex" xmlns:cx2="http://schemas.microsoft.com/office/drawing/2015/10/21/chartex" xmlns:cx3="http://schemas.microsoft.com/office/drawing/2016/5/9/chartex" xmlns:cx4="http://schemas.microsoft.com/office/drawing/2016/5/10/chartex" xmlns:cx5="http://schemas.microsoft.com/office/drawing/2016/5/11/chartex" xmlns:cx6="http://schemas.microsoft.com/office/drawing/2016/5/12/chartex" xmlns:cx7="http://schemas.microsoft.com/office/drawing/2016/5/13/chartex" xmlns:cx8="http://schemas.microsoft.com/office/drawing/2016/5/14/chartex" xmlns:mc="http://schemas.openxmlformats.org/markup-compatibility/2006" xmlns:aink="http://schemas.microsoft.com/office/drawing/2016/ink" xmlns:am3d="http://schemas.microsoft.com/office/drawing/2017/model3d" xmlns:o="urn:schemas-microsoft-com:office:office" xmlns:r="http://schemas.openxmlformats.org/officeDocument/2006/relationships" xmlns:m="http://schemas.openxmlformats.org/officeDocument/2006/math" xmlns:v="urn:schemas-microsoft-com:vml" xmlns:wp14="http://schemas.microsoft.com/office/word/2010/wordprocessingDrawing" xmlns:wp="http://schemas.openxmlformats.org/drawingml/2006/wordprocessingDrawing" xmlns:w10="urn:schemas-microsoft-com:office:word" xmlns:w="http://schemas.openxmlformats.org/wordprocessingml/2006/main" xmlns:w14="http://schemas.microsoft.com/office/word/2010/wordml" xmlns:w15="http://schemas.microsoft.com/office/word/2012/wordml" xmlns:w16cid="http://schemas.microsoft.com/office/word/2016/wordml/cid" xmlns:w16se="http://schemas.microsoft.com/office/word/2015/wordml/symex" xmlns:wpg="http://schemas.microsoft.com/office/word/2010/wordprocessingGroup" xmlns:wpi="http://schemas.microsoft.com/office/word/2010/wordprocessingInk" xmlns:wne="http://schemas.microsoft.com/office/word/2006/wordml" xmlns:wps="http://schemas.microsoft.com/office/word/2010/wordprocessingShape" mc:Ignorable="w14 w15 w16se w16cid wp14">
   <w:p>
     <w:pPr>
       <w:pStyle w:val="Header"/>
@@ -2855,7 +2828,7 @@
 </file>
 
 <file path=word/numbering.xml><?xml version="1.0" encoding="utf-8"?>
-<w:numbering xmlns:wpc="http://schemas.microsoft.com/office/word/2010/wordprocessingCanvas" xmlns:cx="http://schemas.microsoft.com/office/drawing/2014/chartex" xmlns:cx1="http://schemas.microsoft.com/office/drawing/2015/9/8/chartex" xmlns:mc="http://schemas.openxmlformats.org/markup-compatibility/2006" xmlns:o="urn:schemas-microsoft-com:office:office" xmlns:r="http://schemas.openxmlformats.org/officeDocument/2006/relationships" xmlns:m="http://schemas.openxmlformats.org/officeDocument/2006/math" xmlns:v="urn:schemas-microsoft-com:vml" xmlns:wp14="http://schemas.microsoft.com/office/word/2010/wordprocessingDrawing" xmlns:wp="http://schemas.openxmlformats.org/drawingml/2006/wordprocessingDrawing" xmlns:w10="urn:schemas-microsoft-com:office:word" xmlns:w="http://schemas.openxmlformats.org/wordprocessingml/2006/main" xmlns:w14="http://schemas.microsoft.com/office/word/2010/wordml" xmlns:w15="http://schemas.microsoft.com/office/word/2012/wordml" xmlns:w16se="http://schemas.microsoft.com/office/word/2015/wordml/symex" xmlns:wpg="http://schemas.microsoft.com/office/word/2010/wordprocessingGroup" xmlns:wpi="http://schemas.microsoft.com/office/word/2010/wordprocessingInk" xmlns:wne="http://schemas.microsoft.com/office/word/2006/wordml" xmlns:wps="http://schemas.microsoft.com/office/word/2010/wordprocessingShape" mc:Ignorable="w14 w15 w16se wp14">
+<w:numbering xmlns:wpc="http://schemas.microsoft.com/office/word/2010/wordprocessingCanvas" xmlns:cx="http://schemas.microsoft.com/office/drawing/2014/chartex" xmlns:cx1="http://schemas.microsoft.com/office/drawing/2015/9/8/chartex" xmlns:cx2="http://schemas.microsoft.com/office/drawing/2015/10/21/chartex" xmlns:cx3="http://schemas.microsoft.com/office/drawing/2016/5/9/chartex" xmlns:cx4="http://schemas.microsoft.com/office/drawing/2016/5/10/chartex" xmlns:cx5="http://schemas.microsoft.com/office/drawing/2016/5/11/chartex" xmlns:cx6="http://schemas.microsoft.com/office/drawing/2016/5/12/chartex" xmlns:cx7="http://schemas.microsoft.com/office/drawing/2016/5/13/chartex" xmlns:cx8="http://schemas.microsoft.com/office/drawing/2016/5/14/chartex" xmlns:mc="http://schemas.openxmlformats.org/markup-compatibility/2006" xmlns:aink="http://schemas.microsoft.com/office/drawing/2016/ink" xmlns:am3d="http://schemas.microsoft.com/office/drawing/2017/model3d" xmlns:o="urn:schemas-microsoft-com:office:office" xmlns:r="http://schemas.openxmlformats.org/officeDocument/2006/relationships" xmlns:m="http://schemas.openxmlformats.org/officeDocument/2006/math" xmlns:v="urn:schemas-microsoft-com:vml" xmlns:wp14="http://schemas.microsoft.com/office/word/2010/wordprocessingDrawing" xmlns:wp="http://schemas.openxmlformats.org/drawingml/2006/wordprocessingDrawing" xmlns:w10="urn:schemas-microsoft-com:office:word" xmlns:w="http://schemas.openxmlformats.org/wordprocessingml/2006/main" xmlns:w14="http://schemas.microsoft.com/office/word/2010/wordml" xmlns:w15="http://schemas.microsoft.com/office/word/2012/wordml" xmlns:w16cid="http://schemas.microsoft.com/office/word/2016/wordml/cid" xmlns:w16se="http://schemas.microsoft.com/office/word/2015/wordml/symex" xmlns:wpg="http://schemas.microsoft.com/office/word/2010/wordprocessingGroup" xmlns:wpi="http://schemas.microsoft.com/office/word/2010/wordprocessingInk" xmlns:wne="http://schemas.microsoft.com/office/word/2006/wordml" xmlns:wps="http://schemas.microsoft.com/office/word/2010/wordprocessingShape" mc:Ignorable="w14 w15 w16se w16cid wp14">
   <w:abstractNum w:abstractNumId="0" w15:restartNumberingAfterBreak="0">
     <w:nsid w:val="1FE12716"/>
     <w:multiLevelType w:val="hybridMultilevel"/>
@@ -3920,7 +3893,7 @@
 </file>
 
 <file path=word/styles.xml><?xml version="1.0" encoding="utf-8"?>
-<w:styles xmlns:mc="http://schemas.openxmlformats.org/markup-compatibility/2006" xmlns:r="http://schemas.openxmlformats.org/officeDocument/2006/relationships" xmlns:w="http://schemas.openxmlformats.org/wordprocessingml/2006/main" xmlns:w14="http://schemas.microsoft.com/office/word/2010/wordml" xmlns:w15="http://schemas.microsoft.com/office/word/2012/wordml" xmlns:w16se="http://schemas.microsoft.com/office/word/2015/wordml/symex" mc:Ignorable="w14 w15 w16se">
+<w:styles xmlns:mc="http://schemas.openxmlformats.org/markup-compatibility/2006" xmlns:r="http://schemas.openxmlformats.org/officeDocument/2006/relationships" xmlns:w="http://schemas.openxmlformats.org/wordprocessingml/2006/main" xmlns:w14="http://schemas.microsoft.com/office/word/2010/wordml" xmlns:w15="http://schemas.microsoft.com/office/word/2012/wordml" xmlns:w16cid="http://schemas.microsoft.com/office/word/2016/wordml/cid" xmlns:w16se="http://schemas.microsoft.com/office/word/2015/wordml/symex" mc:Ignorable="w14 w15 w16se w16cid">
   <w:docDefaults>
     <w:rPrDefault>
       <w:rPr>
@@ -3936,7 +3909,7 @@
       </w:pPr>
     </w:pPrDefault>
   </w:docDefaults>
-  <w:latentStyles w:defLockedState="0" w:defUIPriority="99" w:defSemiHidden="0" w:defUnhideWhenUsed="0" w:defQFormat="0" w:count="371">
+  <w:latentStyles w:defLockedState="0" w:defUIPriority="99" w:defSemiHidden="0" w:defUnhideWhenUsed="0" w:defQFormat="0" w:count="375">
     <w:lsdException w:name="Normal" w:uiPriority="0" w:qFormat="1"/>
     <w:lsdException w:name="heading 1" w:uiPriority="9" w:qFormat="1"/>
     <w:lsdException w:name="heading 2" w:semiHidden="1" w:uiPriority="9" w:unhideWhenUsed="1" w:qFormat="1"/>
@@ -4042,7 +4015,6 @@
     <w:lsdException w:name="HTML Sample" w:semiHidden="1" w:unhideWhenUsed="1"/>
     <w:lsdException w:name="HTML Typewriter" w:semiHidden="1" w:unhideWhenUsed="1"/>
     <w:lsdException w:name="HTML Variable" w:semiHidden="1" w:unhideWhenUsed="1"/>
-    <w:lsdException w:name="Normal Table" w:semiHidden="1" w:unhideWhenUsed="1"/>
     <w:lsdException w:name="annotation subject" w:semiHidden="1" w:unhideWhenUsed="1"/>
     <w:lsdException w:name="No List" w:semiHidden="1" w:unhideWhenUsed="1"/>
     <w:lsdException w:name="Outline List 1" w:semiHidden="1" w:unhideWhenUsed="1"/>
@@ -4086,10 +4058,8 @@
     <w:lsdException w:name="Table Elegant" w:semiHidden="1" w:unhideWhenUsed="1"/>
     <w:lsdException w:name="Table Professional" w:semiHidden="1" w:unhideWhenUsed="1"/>
     <w:lsdException w:name="Table Subtle 1" w:semiHidden="1" w:unhideWhenUsed="1"/>
-    <w:lsdException w:name="Table Subtle 2" w:semiHidden="1" w:unhideWhenUsed="1"/>
     <w:lsdException w:name="Table Web 1" w:semiHidden="1" w:unhideWhenUsed="1"/>
     <w:lsdException w:name="Table Web 2" w:semiHidden="1" w:unhideWhenUsed="1"/>
-    <w:lsdException w:name="Table Web 3" w:semiHidden="1" w:unhideWhenUsed="1"/>
     <w:lsdException w:name="Balloon Text" w:semiHidden="1" w:unhideWhenUsed="1"/>
     <w:lsdException w:name="Table Grid" w:uiPriority="39"/>
     <w:lsdException w:name="Table Theme" w:semiHidden="1" w:unhideWhenUsed="1"/>
@@ -4308,6 +4278,10 @@
     <w:lsdException w:name="List Table 5 Dark Accent 6" w:uiPriority="50"/>
     <w:lsdException w:name="List Table 6 Colorful Accent 6" w:uiPriority="51"/>
     <w:lsdException w:name="List Table 7 Colorful Accent 6" w:uiPriority="52"/>
+    <w:lsdException w:name="Mention" w:semiHidden="1" w:unhideWhenUsed="1"/>
+    <w:lsdException w:name="Smart Hyperlink" w:semiHidden="1" w:unhideWhenUsed="1"/>
+    <w:lsdException w:name="Hashtag" w:semiHidden="1" w:unhideWhenUsed="1"/>
+    <w:lsdException w:name="Unresolved Mention" w:semiHidden="1" w:unhideWhenUsed="1"/>
   </w:latentStyles>
   <w:style w:type="paragraph" w:default="1" w:styleId="Normal">
     <w:name w:val="Normal"/>
@@ -4854,7 +4828,7 @@
 </file>
 
 <file path=customXml/itemProps1.xml><?xml version="1.0" encoding="utf-8"?>
-<ds:datastoreItem xmlns:ds="http://schemas.openxmlformats.org/officeDocument/2006/customXml" ds:itemID="{98ED7769-2094-4749-9B24-81ABA91DDCFA}">
+<ds:datastoreItem xmlns:ds="http://schemas.openxmlformats.org/officeDocument/2006/customXml" ds:itemID="{D7C91F3A-A348-41A5-99C3-28716080A097}">
   <ds:schemaRefs>
     <ds:schemaRef ds:uri="http://schemas.openxmlformats.org/officeDocument/2006/bibliography"/>
   </ds:schemaRefs>

</xml_diff>